<commit_message>
Lab 10: added exercise. added grading for documentation PD3.
</commit_message>
<xml_diff>
--- a/src/resources/Project Deliverables/Project_Analysis_and_Design_Document.docx
+++ b/src/resources/Project Deliverables/Project_Analysis_and_Design_Document.docx
@@ -1,6 +1,6 @@
 
 <file path=word/document.xml><?xml version="1.0" encoding="utf-8"?>
-<w:document xmlns:ve="http://schemas.openxmlformats.org/markup-compatibility/2006" xmlns:o="urn:schemas-microsoft-com:office:office" xmlns:r="http://schemas.openxmlformats.org/officeDocument/2006/relationships" xmlns:m="http://schemas.openxmlformats.org/officeDocument/2006/math" xmlns:v="urn:schemas-microsoft-com:vml" xmlns:wp="http://schemas.openxmlformats.org/drawingml/2006/wordprocessingDrawing" xmlns:w10="urn:schemas-microsoft-com:office:word" xmlns:w="http://schemas.openxmlformats.org/wordprocessingml/2006/main" xmlns:wne="http://schemas.microsoft.com/office/word/2006/wordml">
+<w:document xmlns:wpc="http://schemas.microsoft.com/office/word/2010/wordprocessingCanvas" xmlns:cx="http://schemas.microsoft.com/office/drawing/2014/chartex" xmlns:cx1="http://schemas.microsoft.com/office/drawing/2015/9/8/chartex" xmlns:mc="http://schemas.openxmlformats.org/markup-compatibility/2006" xmlns:o="urn:schemas-microsoft-com:office:office" xmlns:r="http://schemas.openxmlformats.org/officeDocument/2006/relationships" xmlns:m="http://schemas.openxmlformats.org/officeDocument/2006/math" xmlns:v="urn:schemas-microsoft-com:vml" xmlns:wp14="http://schemas.microsoft.com/office/word/2010/wordprocessingDrawing" xmlns:wp="http://schemas.openxmlformats.org/drawingml/2006/wordprocessingDrawing" xmlns:w10="urn:schemas-microsoft-com:office:word" xmlns:w="http://schemas.openxmlformats.org/wordprocessingml/2006/main" xmlns:w14="http://schemas.microsoft.com/office/word/2010/wordml" xmlns:w15="http://schemas.microsoft.com/office/word/2012/wordml" xmlns:w16se="http://schemas.microsoft.com/office/word/2015/wordml/symex" xmlns:wpg="http://schemas.microsoft.com/office/word/2010/wordprocessingGroup" xmlns:wpi="http://schemas.microsoft.com/office/word/2010/wordprocessingInk" xmlns:wne="http://schemas.microsoft.com/office/word/2006/wordml" xmlns:wps="http://schemas.microsoft.com/office/word/2010/wordprocessingShape" mc:Ignorable="w14 w15 w16se wp14">
   <w:body>
     <w:p>
       <w:pPr>
@@ -10,14 +10,27 @@
           <w:rFonts w:ascii="Times New Roman" w:hAnsi="Times New Roman"/>
         </w:rPr>
       </w:pPr>
-      <w:fldSimple w:instr=" SUBJECT  \* MERGEFORMAT ">
-        <w:r>
-          <w:rPr>
-            <w:rFonts w:ascii="Times New Roman" w:hAnsi="Times New Roman"/>
-          </w:rPr>
-          <w:t>&lt;Project Name&gt;</w:t>
-        </w:r>
-      </w:fldSimple>
+      <w:r>
+        <w:fldChar w:fldCharType="begin"/>
+      </w:r>
+      <w:r>
+        <w:instrText xml:space="preserve"> SUBJECT  \* MERGEFORMAT </w:instrText>
+      </w:r>
+      <w:r>
+        <w:fldChar w:fldCharType="separate"/>
+      </w:r>
+      <w:r>
+        <w:rPr>
+          <w:rFonts w:ascii="Times New Roman" w:hAnsi="Times New Roman"/>
+        </w:rPr>
+        <w:t>&lt;Project Name&gt;</w:t>
+      </w:r>
+      <w:r>
+        <w:rPr>
+          <w:rFonts w:ascii="Times New Roman" w:hAnsi="Times New Roman"/>
+        </w:rPr>
+        <w:fldChar w:fldCharType="end"/>
+      </w:r>
     </w:p>
     <w:p>
       <w:pPr>
@@ -138,7 +151,7 @@
           <w:insideV w:val="single" w:sz="6" w:space="0" w:color="auto"/>
         </w:tblBorders>
         <w:tblLayout w:type="fixed"/>
-        <w:tblLook w:val="0000"/>
+        <w:tblLook w:val="0000" w:firstRow="0" w:lastRow="0" w:firstColumn="0" w:lastColumn="0" w:noHBand="0" w:noVBand="0"/>
       </w:tblPr>
       <w:tblGrid>
         <w:gridCol w:w="2304"/>
@@ -2849,6 +2862,950 @@
       <w:bookmarkEnd w:id="22"/>
     </w:p>
     <w:p/>
+    <w:p/>
+    <w:p/>
+    <w:p/>
+    <w:p/>
+    <w:p/>
+    <w:p/>
+    <w:p/>
+    <w:p/>
+    <w:p/>
+    <w:p/>
+    <w:p/>
+    <w:p/>
+    <w:p/>
+    <w:p/>
+    <w:p/>
+    <w:p/>
+    <w:p/>
+    <w:p/>
+    <w:p/>
+    <w:p/>
+    <w:p/>
+    <w:p/>
+    <w:p/>
+    <w:p/>
+    <w:p/>
+    <w:p/>
+    <w:p/>
+    <w:p/>
+    <w:p/>
+    <w:p/>
+    <w:p/>
+    <w:p/>
+    <w:p/>
+    <w:p/>
+    <w:p/>
+    <w:p/>
+    <w:p/>
+    <w:p/>
+    <w:p/>
+    <w:p>
+      <w:pPr>
+        <w:rPr>
+          <w:rFonts w:asciiTheme="majorHAnsi" w:hAnsiTheme="majorHAnsi"/>
+          <w:color w:val="FF0000"/>
+        </w:rPr>
+      </w:pPr>
+      <w:r>
+        <w:rPr>
+          <w:rFonts w:asciiTheme="majorHAnsi" w:hAnsiTheme="majorHAnsi"/>
+          <w:color w:val="FF0000"/>
+        </w:rPr>
+        <w:t xml:space="preserve"> G</w:t>
+      </w:r>
+      <w:r>
+        <w:rPr>
+          <w:rFonts w:asciiTheme="majorHAnsi" w:hAnsiTheme="majorHAnsi" w:cs="Segoe UI"/>
+          <w:color w:val="FF0000"/>
+        </w:rPr>
+        <w:t>rading/pass or not pass on Project and Iteration 2 will be done on following criteria:</w:t>
+      </w:r>
+    </w:p>
+    <w:p>
+      <w:pPr>
+        <w:widowControl/>
+        <w:numPr>
+          <w:ilvl w:val="0"/>
+          <w:numId w:val="15"/>
+        </w:numPr>
+        <w:shd w:val="clear" w:color="auto" w:fill="FFFFFF"/>
+        <w:spacing w:line="240" w:lineRule="auto"/>
+        <w:rPr>
+          <w:rFonts w:asciiTheme="majorHAnsi" w:hAnsiTheme="majorHAnsi" w:cs="Segoe UI"/>
+          <w:color w:val="FF0000"/>
+        </w:rPr>
+      </w:pPr>
+      <w:r>
+        <w:rPr>
+          <w:rFonts w:asciiTheme="majorHAnsi" w:hAnsiTheme="majorHAnsi" w:cs="Segoe UI"/>
+          <w:color w:val="FF0000"/>
+        </w:rPr>
+        <w:t>you need to refine Iteration 1 and Iteration 1.2</w:t>
+      </w:r>
+      <w:r>
+        <w:rPr>
+          <w:rFonts w:asciiTheme="majorHAnsi" w:hAnsiTheme="majorHAnsi" w:cs="Segoe UI"/>
+          <w:color w:val="FF0000"/>
+        </w:rPr>
+        <w:t xml:space="preserve"> </w:t>
+      </w:r>
+    </w:p>
+    <w:p>
+      <w:pPr>
+        <w:pStyle w:val="ListParagraph"/>
+        <w:widowControl/>
+        <w:numPr>
+          <w:ilvl w:val="1"/>
+          <w:numId w:val="15"/>
+        </w:numPr>
+        <w:shd w:val="clear" w:color="auto" w:fill="FFFFFF"/>
+        <w:spacing w:line="240" w:lineRule="auto"/>
+        <w:rPr>
+          <w:rFonts w:asciiTheme="majorHAnsi" w:hAnsiTheme="majorHAnsi" w:cs="Segoe UI"/>
+          <w:color w:val="FF0000"/>
+        </w:rPr>
+      </w:pPr>
+      <w:r>
+        <w:rPr>
+          <w:rFonts w:asciiTheme="majorHAnsi" w:hAnsiTheme="majorHAnsi" w:cs="Segoe UI"/>
+          <w:color w:val="FF0000"/>
+        </w:rPr>
+        <w:t>present what you have done in first iteration and what evolution was</w:t>
+      </w:r>
+      <w:r>
+        <w:rPr>
+          <w:rFonts w:asciiTheme="majorHAnsi" w:hAnsiTheme="majorHAnsi" w:cs="Segoe UI"/>
+          <w:color w:val="FF0000"/>
+        </w:rPr>
+        <w:t xml:space="preserve"> </w:t>
+      </w:r>
+      <w:r>
+        <w:rPr>
+          <w:rFonts w:asciiTheme="majorHAnsi" w:hAnsiTheme="majorHAnsi" w:cs="Segoe UI"/>
+          <w:b/>
+          <w:color w:val="FF0000"/>
+        </w:rPr>
+        <w:t>0.5</w:t>
+      </w:r>
+      <w:r>
+        <w:rPr>
+          <w:rFonts w:asciiTheme="majorHAnsi" w:hAnsiTheme="majorHAnsi" w:cs="Segoe UI"/>
+          <w:b/>
+          <w:color w:val="FF0000"/>
+        </w:rPr>
+        <w:t xml:space="preserve"> p</w:t>
+      </w:r>
+    </w:p>
+    <w:p>
+      <w:pPr>
+        <w:widowControl/>
+        <w:shd w:val="clear" w:color="auto" w:fill="FFFFFF"/>
+        <w:spacing w:line="240" w:lineRule="auto"/>
+        <w:ind w:left="900"/>
+        <w:rPr>
+          <w:rFonts w:asciiTheme="majorHAnsi" w:hAnsiTheme="majorHAnsi" w:cs="Segoe UI"/>
+          <w:color w:val="FF0000"/>
+        </w:rPr>
+      </w:pPr>
+    </w:p>
+    <w:p>
+      <w:pPr>
+        <w:widowControl/>
+        <w:numPr>
+          <w:ilvl w:val="0"/>
+          <w:numId w:val="15"/>
+        </w:numPr>
+        <w:shd w:val="clear" w:color="auto" w:fill="FFFFFF"/>
+        <w:spacing w:line="240" w:lineRule="auto"/>
+        <w:rPr>
+          <w:rFonts w:asciiTheme="majorHAnsi" w:hAnsiTheme="majorHAnsi" w:cs="Segoe UI"/>
+          <w:color w:val="FF0000"/>
+        </w:rPr>
+      </w:pPr>
+      <w:r>
+        <w:rPr>
+          <w:rFonts w:asciiTheme="majorHAnsi" w:hAnsiTheme="majorHAnsi" w:cs="Segoe UI"/>
+          <w:color w:val="FF0000"/>
+        </w:rPr>
+        <w:t>you will have more users (admin, regular user) who login in your application (reflected also in Iteration 2)</w:t>
+      </w:r>
+      <w:r>
+        <w:rPr>
+          <w:rFonts w:asciiTheme="majorHAnsi" w:hAnsiTheme="majorHAnsi" w:cs="Segoe UI"/>
+          <w:color w:val="FF0000"/>
+        </w:rPr>
+        <w:t xml:space="preserve"> </w:t>
+      </w:r>
+      <w:r>
+        <w:rPr>
+          <w:rFonts w:asciiTheme="majorHAnsi" w:hAnsiTheme="majorHAnsi" w:cs="Segoe UI"/>
+          <w:b/>
+          <w:color w:val="FF0000"/>
+        </w:rPr>
+        <w:t>0.5</w:t>
+      </w:r>
+      <w:r>
+        <w:rPr>
+          <w:rFonts w:asciiTheme="majorHAnsi" w:hAnsiTheme="majorHAnsi" w:cs="Segoe UI"/>
+          <w:b/>
+          <w:color w:val="FF0000"/>
+        </w:rPr>
+        <w:t xml:space="preserve"> </w:t>
+      </w:r>
+      <w:r>
+        <w:rPr>
+          <w:rFonts w:asciiTheme="majorHAnsi" w:hAnsiTheme="majorHAnsi" w:cs="Segoe UI"/>
+          <w:b/>
+          <w:color w:val="FF0000"/>
+        </w:rPr>
+        <w:t>p</w:t>
+      </w:r>
+    </w:p>
+    <w:p>
+      <w:pPr>
+        <w:pStyle w:val="ListParagraph"/>
+        <w:widowControl/>
+        <w:numPr>
+          <w:ilvl w:val="1"/>
+          <w:numId w:val="15"/>
+        </w:numPr>
+        <w:shd w:val="clear" w:color="auto" w:fill="FFFFFF"/>
+        <w:spacing w:line="240" w:lineRule="auto"/>
+        <w:rPr>
+          <w:rFonts w:asciiTheme="majorHAnsi" w:hAnsiTheme="majorHAnsi" w:cs="Segoe UI"/>
+          <w:color w:val="FF0000"/>
+        </w:rPr>
+      </w:pPr>
+      <w:r>
+        <w:rPr>
+          <w:rFonts w:asciiTheme="majorHAnsi" w:hAnsiTheme="majorHAnsi" w:cs="Segoe UI"/>
+          <w:color w:val="FF0000"/>
+        </w:rPr>
+        <w:t>sequence diagrams (show who are the users) or somewhere else, I need to see it</w:t>
+      </w:r>
+    </w:p>
+    <w:p>
+      <w:pPr>
+        <w:widowControl/>
+        <w:numPr>
+          <w:ilvl w:val="0"/>
+          <w:numId w:val="15"/>
+        </w:numPr>
+        <w:shd w:val="clear" w:color="auto" w:fill="FFFFFF"/>
+        <w:spacing w:before="240" w:line="240" w:lineRule="auto"/>
+        <w:rPr>
+          <w:rFonts w:asciiTheme="majorHAnsi" w:hAnsiTheme="majorHAnsi" w:cs="Segoe UI"/>
+          <w:color w:val="FF0000"/>
+        </w:rPr>
+      </w:pPr>
+      <w:r>
+        <w:rPr>
+          <w:rFonts w:asciiTheme="majorHAnsi" w:hAnsiTheme="majorHAnsi" w:cs="Segoe UI"/>
+          <w:color w:val="FF0000"/>
+        </w:rPr>
+        <w:t>you will present minimum 3 design patterns for the final project (Creational, Structural, Behavioral) (reflected also in Iteration 2)</w:t>
+      </w:r>
+      <w:r>
+        <w:rPr>
+          <w:rFonts w:asciiTheme="majorHAnsi" w:hAnsiTheme="majorHAnsi" w:cs="Segoe UI"/>
+          <w:color w:val="FF0000"/>
+        </w:rPr>
+        <w:t xml:space="preserve"> </w:t>
+      </w:r>
+    </w:p>
+    <w:p>
+      <w:pPr>
+        <w:pStyle w:val="ListParagraph"/>
+        <w:widowControl/>
+        <w:numPr>
+          <w:ilvl w:val="1"/>
+          <w:numId w:val="15"/>
+        </w:numPr>
+        <w:shd w:val="clear" w:color="auto" w:fill="FFFFFF"/>
+        <w:spacing w:before="240" w:line="240" w:lineRule="auto"/>
+        <w:rPr>
+          <w:rFonts w:asciiTheme="majorHAnsi" w:hAnsiTheme="majorHAnsi" w:cs="Segoe UI"/>
+          <w:color w:val="FF0000"/>
+        </w:rPr>
+      </w:pPr>
+      <w:r>
+        <w:rPr>
+          <w:rFonts w:asciiTheme="majorHAnsi" w:hAnsiTheme="majorHAnsi" w:cs="Segoe UI"/>
+          <w:color w:val="FF0000"/>
+        </w:rPr>
+        <w:t>the design patterns will be shown also in the deliverable in the class diagrams (Iteration 1.2 and 2)</w:t>
+      </w:r>
+      <w:r>
+        <w:rPr>
+          <w:rFonts w:asciiTheme="majorHAnsi" w:hAnsiTheme="majorHAnsi" w:cs="Segoe UI"/>
+          <w:color w:val="FF0000"/>
+        </w:rPr>
+        <w:t xml:space="preserve"> </w:t>
+      </w:r>
+      <w:r>
+        <w:rPr>
+          <w:rFonts w:asciiTheme="majorHAnsi" w:hAnsiTheme="majorHAnsi" w:cs="Segoe UI"/>
+          <w:b/>
+          <w:color w:val="FF0000"/>
+        </w:rPr>
+        <w:t>2p</w:t>
+      </w:r>
+    </w:p>
+    <w:p>
+      <w:pPr>
+        <w:pStyle w:val="ListParagraph"/>
+        <w:widowControl/>
+        <w:numPr>
+          <w:ilvl w:val="1"/>
+          <w:numId w:val="15"/>
+        </w:numPr>
+        <w:shd w:val="clear" w:color="auto" w:fill="FFFFFF"/>
+        <w:spacing w:before="240" w:line="240" w:lineRule="auto"/>
+        <w:rPr>
+          <w:rFonts w:asciiTheme="majorHAnsi" w:hAnsiTheme="majorHAnsi" w:cs="Segoe UI"/>
+          <w:b/>
+          <w:color w:val="FF0000"/>
+        </w:rPr>
+      </w:pPr>
+      <w:r>
+        <w:rPr>
+          <w:rFonts w:asciiTheme="majorHAnsi" w:hAnsiTheme="majorHAnsi" w:cs="Segoe UI"/>
+          <w:color w:val="FF0000"/>
+        </w:rPr>
+        <w:t>I want explanations here</w:t>
+      </w:r>
+      <w:r>
+        <w:rPr>
+          <w:rFonts w:asciiTheme="majorHAnsi" w:hAnsiTheme="majorHAnsi" w:cs="Segoe UI"/>
+          <w:color w:val="FF0000"/>
+        </w:rPr>
+        <w:t xml:space="preserve">: </w:t>
+      </w:r>
+      <w:r>
+        <w:rPr>
+          <w:rFonts w:asciiTheme="majorHAnsi" w:hAnsiTheme="majorHAnsi" w:cs="Segoe UI"/>
+          <w:color w:val="FF0000"/>
+        </w:rPr>
+        <w:t>Why these? Class diagrams? What could you use instead?</w:t>
+      </w:r>
+      <w:r>
+        <w:rPr>
+          <w:rFonts w:asciiTheme="majorHAnsi" w:hAnsiTheme="majorHAnsi" w:cs="Segoe UI"/>
+          <w:color w:val="FF0000"/>
+        </w:rPr>
+        <w:t xml:space="preserve"> </w:t>
+      </w:r>
+      <w:r>
+        <w:rPr>
+          <w:rFonts w:asciiTheme="majorHAnsi" w:hAnsiTheme="majorHAnsi" w:cs="Segoe UI"/>
+          <w:b/>
+          <w:color w:val="FF0000"/>
+        </w:rPr>
+        <w:t>0.5p</w:t>
+      </w:r>
+    </w:p>
+    <w:p>
+      <w:pPr>
+        <w:pStyle w:val="ListParagraph"/>
+        <w:widowControl/>
+        <w:numPr>
+          <w:ilvl w:val="1"/>
+          <w:numId w:val="15"/>
+        </w:numPr>
+        <w:shd w:val="clear" w:color="auto" w:fill="FFFFFF"/>
+        <w:spacing w:before="240" w:line="240" w:lineRule="auto"/>
+        <w:rPr>
+          <w:rFonts w:asciiTheme="majorHAnsi" w:hAnsiTheme="majorHAnsi" w:cs="Segoe UI"/>
+          <w:color w:val="FF0000"/>
+        </w:rPr>
+      </w:pPr>
+      <w:r>
+        <w:rPr>
+          <w:rFonts w:asciiTheme="majorHAnsi" w:hAnsiTheme="majorHAnsi"/>
+          <w:i/>
+          <w:color w:val="FF0000"/>
+        </w:rPr>
+        <w:t>GRASP</w:t>
+      </w:r>
+      <w:r>
+        <w:rPr>
+          <w:rFonts w:asciiTheme="majorHAnsi" w:hAnsiTheme="majorHAnsi"/>
+          <w:i/>
+          <w:color w:val="FF0000"/>
+        </w:rPr>
+        <w:t xml:space="preserve"> and SOLID</w:t>
+      </w:r>
+      <w:r>
+        <w:rPr>
+          <w:rFonts w:asciiTheme="majorHAnsi" w:hAnsiTheme="majorHAnsi"/>
+          <w:i/>
+          <w:color w:val="FF0000"/>
+        </w:rPr>
+        <w:t xml:space="preserve"> – I want to see that this is included in the documentation, how did you treat it? Have you thought about it?</w:t>
+      </w:r>
+      <w:r>
+        <w:rPr>
+          <w:rFonts w:asciiTheme="majorHAnsi" w:hAnsiTheme="majorHAnsi"/>
+          <w:i/>
+          <w:color w:val="FF0000"/>
+        </w:rPr>
+        <w:t xml:space="preserve"> </w:t>
+      </w:r>
+      <w:r>
+        <w:rPr>
+          <w:rFonts w:asciiTheme="majorHAnsi" w:hAnsiTheme="majorHAnsi"/>
+          <w:b/>
+          <w:i/>
+          <w:color w:val="FF0000"/>
+        </w:rPr>
+        <w:t>0.5 p</w:t>
+      </w:r>
+    </w:p>
+    <w:p>
+      <w:pPr>
+        <w:widowControl/>
+        <w:numPr>
+          <w:ilvl w:val="0"/>
+          <w:numId w:val="15"/>
+        </w:numPr>
+        <w:shd w:val="clear" w:color="auto" w:fill="FFFFFF"/>
+        <w:spacing w:before="240" w:line="240" w:lineRule="auto"/>
+        <w:rPr>
+          <w:rFonts w:asciiTheme="majorHAnsi" w:hAnsiTheme="majorHAnsi" w:cs="Segoe UI"/>
+          <w:color w:val="FF0000"/>
+        </w:rPr>
+      </w:pPr>
+      <w:r>
+        <w:rPr>
+          <w:rFonts w:asciiTheme="majorHAnsi" w:hAnsiTheme="majorHAnsi" w:cs="Segoe UI"/>
+          <w:color w:val="FF0000"/>
+        </w:rPr>
+        <w:t>you will present the architectural pattern that you used in your application (reflected also in Iteration 2))</w:t>
+      </w:r>
+      <w:r>
+        <w:rPr>
+          <w:rFonts w:asciiTheme="majorHAnsi" w:hAnsiTheme="majorHAnsi" w:cs="Segoe UI"/>
+          <w:color w:val="FF0000"/>
+        </w:rPr>
+        <w:t xml:space="preserve"> </w:t>
+      </w:r>
+    </w:p>
+    <w:p>
+      <w:pPr>
+        <w:pStyle w:val="ListParagraph"/>
+        <w:widowControl/>
+        <w:numPr>
+          <w:ilvl w:val="1"/>
+          <w:numId w:val="15"/>
+        </w:numPr>
+        <w:shd w:val="clear" w:color="auto" w:fill="FFFFFF"/>
+        <w:spacing w:before="240" w:line="240" w:lineRule="auto"/>
+        <w:rPr>
+          <w:rFonts w:asciiTheme="majorHAnsi" w:hAnsiTheme="majorHAnsi" w:cs="Segoe UI"/>
+          <w:b/>
+          <w:color w:val="FF0000"/>
+        </w:rPr>
+      </w:pPr>
+      <w:r>
+        <w:rPr>
+          <w:rFonts w:asciiTheme="majorHAnsi" w:hAnsiTheme="majorHAnsi" w:cs="Segoe UI"/>
+          <w:color w:val="FF0000"/>
+        </w:rPr>
+        <w:t>I want explanations here</w:t>
+      </w:r>
+      <w:r>
+        <w:rPr>
+          <w:rFonts w:asciiTheme="majorHAnsi" w:hAnsiTheme="majorHAnsi" w:cs="Segoe UI"/>
+          <w:color w:val="FF0000"/>
+        </w:rPr>
+        <w:t xml:space="preserve">: </w:t>
+      </w:r>
+      <w:r>
+        <w:rPr>
+          <w:rFonts w:asciiTheme="majorHAnsi" w:hAnsiTheme="majorHAnsi" w:cs="Segoe UI"/>
+          <w:color w:val="FF0000"/>
+        </w:rPr>
+        <w:t>Why</w:t>
+      </w:r>
+      <w:r>
+        <w:rPr>
+          <w:rFonts w:asciiTheme="majorHAnsi" w:hAnsiTheme="majorHAnsi" w:cs="Segoe UI"/>
+          <w:color w:val="FF0000"/>
+        </w:rPr>
+        <w:t xml:space="preserve"> </w:t>
+      </w:r>
+      <w:r>
+        <w:rPr>
+          <w:rFonts w:asciiTheme="majorHAnsi" w:hAnsiTheme="majorHAnsi" w:cs="Segoe UI"/>
+          <w:color w:val="FF0000"/>
+        </w:rPr>
+        <w:t>? What could you use instead?</w:t>
+      </w:r>
+      <w:r>
+        <w:rPr>
+          <w:rFonts w:asciiTheme="majorHAnsi" w:hAnsiTheme="majorHAnsi" w:cs="Segoe UI"/>
+          <w:color w:val="FF0000"/>
+        </w:rPr>
+        <w:t xml:space="preserve"> </w:t>
+      </w:r>
+      <w:r>
+        <w:rPr>
+          <w:rFonts w:asciiTheme="majorHAnsi" w:hAnsiTheme="majorHAnsi" w:cs="Segoe UI"/>
+          <w:b/>
+          <w:color w:val="FF0000"/>
+        </w:rPr>
+        <w:t>1</w:t>
+      </w:r>
+      <w:r>
+        <w:rPr>
+          <w:rFonts w:asciiTheme="majorHAnsi" w:hAnsiTheme="majorHAnsi" w:cs="Segoe UI"/>
+          <w:b/>
+          <w:color w:val="FF0000"/>
+        </w:rPr>
+        <w:t>p</w:t>
+      </w:r>
+    </w:p>
+    <w:p>
+      <w:pPr>
+        <w:pStyle w:val="ListParagraph"/>
+        <w:numPr>
+          <w:ilvl w:val="0"/>
+          <w:numId w:val="15"/>
+        </w:numPr>
+        <w:spacing w:line="240" w:lineRule="auto"/>
+        <w:rPr>
+          <w:rFonts w:asciiTheme="majorHAnsi" w:hAnsiTheme="majorHAnsi"/>
+          <w:b/>
+          <w:i/>
+          <w:color w:val="FF0000"/>
+        </w:rPr>
+      </w:pPr>
+      <w:r>
+        <w:rPr>
+          <w:rFonts w:asciiTheme="majorHAnsi" w:hAnsiTheme="majorHAnsi"/>
+          <w:i/>
+          <w:color w:val="FF0000"/>
+        </w:rPr>
+        <w:t xml:space="preserve">[Refine the architectural design: </w:t>
+      </w:r>
+    </w:p>
+    <w:p>
+      <w:pPr>
+        <w:pStyle w:val="ListParagraph"/>
+        <w:numPr>
+          <w:ilvl w:val="0"/>
+          <w:numId w:val="15"/>
+        </w:numPr>
+        <w:spacing w:line="240" w:lineRule="auto"/>
+        <w:rPr>
+          <w:rFonts w:asciiTheme="majorHAnsi" w:hAnsiTheme="majorHAnsi"/>
+          <w:b/>
+          <w:i/>
+          <w:color w:val="FF0000"/>
+        </w:rPr>
+      </w:pPr>
+      <w:r>
+        <w:rPr>
+          <w:rFonts w:asciiTheme="majorHAnsi" w:hAnsiTheme="majorHAnsi"/>
+          <w:i/>
+          <w:color w:val="FF0000"/>
+        </w:rPr>
+        <w:t>conceptual architecture</w:t>
+      </w:r>
+      <w:r>
+        <w:rPr>
+          <w:rFonts w:asciiTheme="majorHAnsi" w:hAnsiTheme="majorHAnsi"/>
+          <w:b/>
+          <w:i/>
+          <w:color w:val="FF0000"/>
+        </w:rPr>
+        <w:t>,</w:t>
+      </w:r>
+      <w:r>
+        <w:rPr>
+          <w:rFonts w:asciiTheme="majorHAnsi" w:hAnsiTheme="majorHAnsi"/>
+          <w:b/>
+          <w:i/>
+          <w:color w:val="FF0000"/>
+        </w:rPr>
+        <w:t xml:space="preserve"> 0.5 p</w:t>
+      </w:r>
+    </w:p>
+    <w:p>
+      <w:pPr>
+        <w:pStyle w:val="ListParagraph"/>
+        <w:numPr>
+          <w:ilvl w:val="0"/>
+          <w:numId w:val="15"/>
+        </w:numPr>
+        <w:spacing w:line="240" w:lineRule="auto"/>
+        <w:rPr>
+          <w:rFonts w:asciiTheme="majorHAnsi" w:hAnsiTheme="majorHAnsi"/>
+          <w:b/>
+          <w:i/>
+          <w:color w:val="FF0000"/>
+        </w:rPr>
+      </w:pPr>
+      <w:r>
+        <w:rPr>
+          <w:rFonts w:asciiTheme="majorHAnsi" w:hAnsiTheme="majorHAnsi"/>
+          <w:i/>
+          <w:color w:val="FF0000"/>
+        </w:rPr>
+        <w:t xml:space="preserve"> package design (con</w:t>
+      </w:r>
+      <w:r>
+        <w:rPr>
+          <w:rFonts w:asciiTheme="majorHAnsi" w:hAnsiTheme="majorHAnsi"/>
+          <w:i/>
+          <w:color w:val="FF0000"/>
+        </w:rPr>
+        <w:t>sider package design principles</w:t>
+      </w:r>
+      <w:r>
+        <w:rPr>
+          <w:rFonts w:asciiTheme="majorHAnsi" w:hAnsiTheme="majorHAnsi"/>
+          <w:i/>
+          <w:color w:val="FF0000"/>
+        </w:rPr>
+        <w:t xml:space="preserve">, </w:t>
+      </w:r>
+      <w:r>
+        <w:rPr>
+          <w:rFonts w:asciiTheme="majorHAnsi" w:hAnsiTheme="majorHAnsi"/>
+          <w:b/>
+          <w:i/>
+          <w:color w:val="FF0000"/>
+        </w:rPr>
+        <w:t>0.5p</w:t>
+      </w:r>
+    </w:p>
+    <w:p>
+      <w:pPr>
+        <w:pStyle w:val="ListParagraph"/>
+        <w:numPr>
+          <w:ilvl w:val="0"/>
+          <w:numId w:val="15"/>
+        </w:numPr>
+        <w:spacing w:line="240" w:lineRule="auto"/>
+        <w:rPr>
+          <w:rFonts w:asciiTheme="majorHAnsi" w:hAnsiTheme="majorHAnsi"/>
+          <w:b/>
+          <w:i/>
+          <w:color w:val="FF0000"/>
+        </w:rPr>
+      </w:pPr>
+      <w:r>
+        <w:rPr>
+          <w:rFonts w:asciiTheme="majorHAnsi" w:hAnsiTheme="majorHAnsi"/>
+          <w:i/>
+          <w:color w:val="FF0000"/>
+        </w:rPr>
+        <w:t>component and deployment diagrams. Motivate the changes that have been made.]</w:t>
+      </w:r>
+      <w:r>
+        <w:rPr>
+          <w:rFonts w:asciiTheme="majorHAnsi" w:hAnsiTheme="majorHAnsi"/>
+          <w:i/>
+          <w:color w:val="FF0000"/>
+        </w:rPr>
+        <w:t xml:space="preserve"> </w:t>
+      </w:r>
+      <w:r>
+        <w:rPr>
+          <w:rFonts w:asciiTheme="majorHAnsi" w:hAnsiTheme="majorHAnsi"/>
+          <w:b/>
+          <w:i/>
+          <w:color w:val="FF0000"/>
+        </w:rPr>
+        <w:t>1p</w:t>
+      </w:r>
+    </w:p>
+    <w:p>
+      <w:pPr>
+        <w:widowControl/>
+        <w:numPr>
+          <w:ilvl w:val="0"/>
+          <w:numId w:val="15"/>
+        </w:numPr>
+        <w:shd w:val="clear" w:color="auto" w:fill="FFFFFF"/>
+        <w:spacing w:before="240" w:line="240" w:lineRule="auto"/>
+        <w:rPr>
+          <w:rFonts w:asciiTheme="majorHAnsi" w:hAnsiTheme="majorHAnsi" w:cs="Segoe UI"/>
+          <w:color w:val="FF0000"/>
+        </w:rPr>
+      </w:pPr>
+      <w:r>
+        <w:rPr>
+          <w:rFonts w:asciiTheme="majorHAnsi" w:hAnsiTheme="majorHAnsi" w:cs="Segoe UI"/>
+          <w:color w:val="FF0000"/>
+        </w:rPr>
+        <w:t>as discussed the projects will be more complex than the Assignments (architecture, design, frameworks used) (reflected also in Iteration 2)</w:t>
+      </w:r>
+      <w:r>
+        <w:rPr>
+          <w:rFonts w:asciiTheme="majorHAnsi" w:hAnsiTheme="majorHAnsi" w:cs="Segoe UI"/>
+          <w:color w:val="FF0000"/>
+        </w:rPr>
+        <w:t xml:space="preserve"> </w:t>
+      </w:r>
+      <w:r>
+        <w:rPr>
+          <w:rFonts w:asciiTheme="majorHAnsi" w:hAnsiTheme="majorHAnsi" w:cs="Segoe UI"/>
+          <w:b/>
+          <w:color w:val="FF0000"/>
+        </w:rPr>
+        <w:t>1p</w:t>
+      </w:r>
+    </w:p>
+    <w:p>
+      <w:pPr>
+        <w:pStyle w:val="ListParagraph"/>
+        <w:widowControl/>
+        <w:numPr>
+          <w:ilvl w:val="1"/>
+          <w:numId w:val="15"/>
+        </w:numPr>
+        <w:shd w:val="clear" w:color="auto" w:fill="FFFFFF"/>
+        <w:spacing w:before="240" w:line="240" w:lineRule="auto"/>
+        <w:rPr>
+          <w:rFonts w:asciiTheme="majorHAnsi" w:hAnsiTheme="majorHAnsi" w:cs="Segoe UI"/>
+          <w:color w:val="FF0000"/>
+        </w:rPr>
+      </w:pPr>
+      <w:r>
+        <w:rPr>
+          <w:rFonts w:asciiTheme="majorHAnsi" w:hAnsiTheme="majorHAnsi" w:cs="Segoe UI"/>
+          <w:color w:val="FF0000"/>
+        </w:rPr>
+        <w:t>you will present the frameworks used: Hibernate, Spring or others ??? (reflected also in Iteration 2)</w:t>
+      </w:r>
+    </w:p>
+    <w:p>
+      <w:pPr>
+        <w:pStyle w:val="ListParagraph"/>
+        <w:widowControl/>
+        <w:numPr>
+          <w:ilvl w:val="1"/>
+          <w:numId w:val="15"/>
+        </w:numPr>
+        <w:shd w:val="clear" w:color="auto" w:fill="FFFFFF"/>
+        <w:spacing w:before="240" w:line="240" w:lineRule="auto"/>
+        <w:rPr>
+          <w:rFonts w:asciiTheme="majorHAnsi" w:hAnsiTheme="majorHAnsi" w:cs="Segoe UI"/>
+          <w:color w:val="FF0000"/>
+        </w:rPr>
+      </w:pPr>
+      <w:r>
+        <w:rPr>
+          <w:rFonts w:asciiTheme="majorHAnsi" w:hAnsiTheme="majorHAnsi" w:cs="Segoe UI"/>
+          <w:color w:val="FF0000"/>
+        </w:rPr>
+        <w:t>frameworks? What do you use? Why?</w:t>
+      </w:r>
+    </w:p>
+    <w:p>
+      <w:pPr>
+        <w:widowControl/>
+        <w:numPr>
+          <w:ilvl w:val="0"/>
+          <w:numId w:val="15"/>
+        </w:numPr>
+        <w:shd w:val="clear" w:color="auto" w:fill="FFFFFF"/>
+        <w:spacing w:before="240" w:line="240" w:lineRule="auto"/>
+        <w:rPr>
+          <w:rFonts w:asciiTheme="majorHAnsi" w:hAnsiTheme="majorHAnsi" w:cs="Segoe UI"/>
+          <w:color w:val="FF0000"/>
+        </w:rPr>
+      </w:pPr>
+      <w:r>
+        <w:rPr>
+          <w:rFonts w:asciiTheme="majorHAnsi" w:hAnsiTheme="majorHAnsi" w:cs="Segoe UI"/>
+          <w:color w:val="FF0000"/>
+        </w:rPr>
+        <w:t>report generation (motivate your choice)</w:t>
+      </w:r>
+      <w:r>
+        <w:rPr>
+          <w:rFonts w:asciiTheme="majorHAnsi" w:hAnsiTheme="majorHAnsi" w:cs="Segoe UI"/>
+          <w:color w:val="FF0000"/>
+        </w:rPr>
+        <w:t xml:space="preserve"> </w:t>
+      </w:r>
+    </w:p>
+    <w:p>
+      <w:pPr>
+        <w:widowControl/>
+        <w:numPr>
+          <w:ilvl w:val="0"/>
+          <w:numId w:val="15"/>
+        </w:numPr>
+        <w:shd w:val="clear" w:color="auto" w:fill="FFFFFF"/>
+        <w:spacing w:before="240" w:line="240" w:lineRule="auto"/>
+        <w:rPr>
+          <w:rFonts w:asciiTheme="majorHAnsi" w:hAnsiTheme="majorHAnsi" w:cs="Segoe UI"/>
+          <w:b/>
+          <w:color w:val="24292E"/>
+        </w:rPr>
+      </w:pPr>
+      <w:r>
+        <w:rPr>
+          <w:rFonts w:asciiTheme="majorHAnsi" w:hAnsiTheme="majorHAnsi" w:cs="Segoe UI"/>
+          <w:color w:val="FF0000"/>
+        </w:rPr>
+        <w:t xml:space="preserve">Integration </w:t>
+      </w:r>
+      <w:r>
+        <w:rPr>
+          <w:rFonts w:asciiTheme="majorHAnsi" w:hAnsiTheme="majorHAnsi" w:cs="Segoe UI"/>
+          <w:color w:val="FF0000"/>
+        </w:rPr>
+        <w:t>Testing</w:t>
+      </w:r>
+      <w:r>
+        <w:rPr>
+          <w:rFonts w:asciiTheme="majorHAnsi" w:hAnsiTheme="majorHAnsi" w:cs="Segoe UI"/>
+          <w:color w:val="FF0000"/>
+        </w:rPr>
+        <w:t>, Unit Testing</w:t>
+      </w:r>
+      <w:r>
+        <w:rPr>
+          <w:rFonts w:asciiTheme="majorHAnsi" w:hAnsiTheme="majorHAnsi" w:cs="Segoe UI"/>
+          <w:color w:val="FF0000"/>
+        </w:rPr>
+        <w:t xml:space="preserve">? </w:t>
+      </w:r>
+      <w:r>
+        <w:rPr>
+          <w:rFonts w:asciiTheme="majorHAnsi" w:hAnsiTheme="majorHAnsi" w:cs="Segoe UI"/>
+          <w:b/>
+          <w:color w:val="FF0000"/>
+        </w:rPr>
+        <w:t>1p</w:t>
+      </w:r>
+    </w:p>
+    <w:p>
+      <w:pPr>
+        <w:widowControl/>
+        <w:numPr>
+          <w:ilvl w:val="0"/>
+          <w:numId w:val="15"/>
+        </w:numPr>
+        <w:shd w:val="clear" w:color="auto" w:fill="FFFFFF"/>
+        <w:spacing w:before="240" w:line="240" w:lineRule="auto"/>
+        <w:rPr>
+          <w:rFonts w:asciiTheme="majorHAnsi" w:hAnsiTheme="majorHAnsi" w:cs="Segoe UI"/>
+          <w:b/>
+          <w:color w:val="24292E"/>
+        </w:rPr>
+      </w:pPr>
+      <w:r>
+        <w:rPr>
+          <w:rFonts w:asciiTheme="majorHAnsi" w:hAnsiTheme="majorHAnsi" w:cs="Segoe UI"/>
+          <w:color w:val="FF0000"/>
+        </w:rPr>
+        <w:t xml:space="preserve">Future improvements </w:t>
+      </w:r>
+    </w:p>
+    <w:p>
+      <w:pPr>
+        <w:widowControl/>
+        <w:numPr>
+          <w:ilvl w:val="0"/>
+          <w:numId w:val="15"/>
+        </w:numPr>
+        <w:shd w:val="clear" w:color="auto" w:fill="FFFFFF"/>
+        <w:spacing w:before="240" w:line="240" w:lineRule="auto"/>
+        <w:rPr>
+          <w:rFonts w:asciiTheme="majorHAnsi" w:hAnsiTheme="majorHAnsi" w:cs="Segoe UI"/>
+          <w:color w:val="FF0000"/>
+        </w:rPr>
+      </w:pPr>
+      <w:r>
+        <w:rPr>
+          <w:rFonts w:asciiTheme="majorHAnsi" w:hAnsiTheme="majorHAnsi" w:cs="Segoe UI"/>
+          <w:color w:val="FF0000"/>
+        </w:rPr>
+        <w:t>projects with only 2 or 3 classes in the class diagram will not be accepted! Will be more complex than that! (reflected also in Iteration 2)</w:t>
+      </w:r>
+      <w:r>
+        <w:rPr>
+          <w:rFonts w:asciiTheme="majorHAnsi" w:hAnsiTheme="majorHAnsi" w:cs="Segoe UI"/>
+          <w:color w:val="FF0000"/>
+        </w:rPr>
+        <w:t xml:space="preserve"> -&gt; FAIL</w:t>
+      </w:r>
+    </w:p>
+    <w:p>
+      <w:pPr>
+        <w:widowControl/>
+        <w:numPr>
+          <w:ilvl w:val="0"/>
+          <w:numId w:val="15"/>
+        </w:numPr>
+        <w:shd w:val="clear" w:color="auto" w:fill="FFFFFF"/>
+        <w:spacing w:before="240" w:line="240" w:lineRule="auto"/>
+        <w:rPr>
+          <w:rFonts w:asciiTheme="majorHAnsi" w:hAnsiTheme="majorHAnsi" w:cs="Segoe UI"/>
+          <w:color w:val="FF0000"/>
+        </w:rPr>
+      </w:pPr>
+      <w:r>
+        <w:rPr>
+          <w:rFonts w:asciiTheme="majorHAnsi" w:hAnsiTheme="majorHAnsi" w:cs="Segoe UI"/>
+          <w:color w:val="FF0000"/>
+        </w:rPr>
+        <w:t>project with only 2 or 3 tables in the database model diagram will not be accepted! Will be more complex than that! (reflected also in Iteration 2) (present relationship types in your database model: OneToOne, OneToMany, ManyToMany and motivate your choice)</w:t>
+      </w:r>
+      <w:r>
+        <w:rPr>
+          <w:rFonts w:asciiTheme="majorHAnsi" w:hAnsiTheme="majorHAnsi" w:cs="Segoe UI"/>
+          <w:color w:val="FF0000"/>
+        </w:rPr>
+        <w:t xml:space="preserve"> -&gt; FAIL</w:t>
+      </w:r>
+    </w:p>
+    <w:p>
+      <w:pPr>
+        <w:widowControl/>
+        <w:numPr>
+          <w:ilvl w:val="0"/>
+          <w:numId w:val="15"/>
+        </w:numPr>
+        <w:shd w:val="clear" w:color="auto" w:fill="FFFFFF"/>
+        <w:spacing w:before="240" w:line="240" w:lineRule="auto"/>
+        <w:rPr>
+          <w:rFonts w:asciiTheme="majorHAnsi" w:hAnsiTheme="majorHAnsi" w:cs="Segoe UI"/>
+          <w:color w:val="FF0000"/>
+        </w:rPr>
+      </w:pPr>
+      <w:r>
+        <w:rPr>
+          <w:rFonts w:asciiTheme="majorHAnsi" w:hAnsiTheme="majorHAnsi" w:cs="Segoe UI"/>
+          <w:color w:val="FF0000"/>
+        </w:rPr>
+        <w:t>1p oficiu</w:t>
+      </w:r>
+      <w:bookmarkStart w:id="23" w:name="_GoBack"/>
+      <w:bookmarkEnd w:id="23"/>
+    </w:p>
+    <w:p>
+      <w:pPr>
+        <w:widowControl/>
+        <w:shd w:val="clear" w:color="auto" w:fill="FFFFFF"/>
+        <w:spacing w:before="240" w:line="240" w:lineRule="auto"/>
+        <w:rPr>
+          <w:rFonts w:asciiTheme="majorHAnsi" w:hAnsiTheme="majorHAnsi" w:cs="Segoe UI"/>
+          <w:b/>
+          <w:color w:val="24292E"/>
+        </w:rPr>
+      </w:pPr>
+    </w:p>
+    <w:p/>
+    <w:p/>
     <w:p>
       <w:pPr>
         <w:ind w:left="720"/>
@@ -2870,7 +3827,7 @@
 </file>
 
 <file path=word/endnotes.xml><?xml version="1.0" encoding="utf-8"?>
-<w:endnotes xmlns:ve="http://schemas.openxmlformats.org/markup-compatibility/2006" xmlns:o="urn:schemas-microsoft-com:office:office" xmlns:r="http://schemas.openxmlformats.org/officeDocument/2006/relationships" xmlns:m="http://schemas.openxmlformats.org/officeDocument/2006/math" xmlns:v="urn:schemas-microsoft-com:vml" xmlns:wp="http://schemas.openxmlformats.org/drawingml/2006/wordprocessingDrawing" xmlns:w10="urn:schemas-microsoft-com:office:word" xmlns:w="http://schemas.openxmlformats.org/wordprocessingml/2006/main" xmlns:wne="http://schemas.microsoft.com/office/word/2006/wordml">
+<w:endnotes xmlns:wpc="http://schemas.microsoft.com/office/word/2010/wordprocessingCanvas" xmlns:cx="http://schemas.microsoft.com/office/drawing/2014/chartex" xmlns:cx1="http://schemas.microsoft.com/office/drawing/2015/9/8/chartex" xmlns:mc="http://schemas.openxmlformats.org/markup-compatibility/2006" xmlns:o="urn:schemas-microsoft-com:office:office" xmlns:r="http://schemas.openxmlformats.org/officeDocument/2006/relationships" xmlns:m="http://schemas.openxmlformats.org/officeDocument/2006/math" xmlns:v="urn:schemas-microsoft-com:vml" xmlns:wp14="http://schemas.microsoft.com/office/word/2010/wordprocessingDrawing" xmlns:wp="http://schemas.openxmlformats.org/drawingml/2006/wordprocessingDrawing" xmlns:w10="urn:schemas-microsoft-com:office:word" xmlns:w="http://schemas.openxmlformats.org/wordprocessingml/2006/main" xmlns:w14="http://schemas.microsoft.com/office/word/2010/wordml" xmlns:w15="http://schemas.microsoft.com/office/word/2012/wordml" xmlns:w16se="http://schemas.microsoft.com/office/word/2015/wordml/symex" xmlns:wpg="http://schemas.microsoft.com/office/word/2010/wordprocessingGroup" xmlns:wpi="http://schemas.microsoft.com/office/word/2010/wordprocessingInk" xmlns:wne="http://schemas.microsoft.com/office/word/2006/wordml" xmlns:wps="http://schemas.microsoft.com/office/word/2010/wordprocessingShape" mc:Ignorable="w14 w15 w16se wp14">
   <w:endnote w:type="separator" w:id="-1">
     <w:p>
       <w:pPr>
@@ -2895,7 +3852,7 @@
 </file>
 
 <file path=word/footer1.xml><?xml version="1.0" encoding="utf-8"?>
-<w:ftr xmlns:ve="http://schemas.openxmlformats.org/markup-compatibility/2006" xmlns:o="urn:schemas-microsoft-com:office:office" xmlns:r="http://schemas.openxmlformats.org/officeDocument/2006/relationships" xmlns:m="http://schemas.openxmlformats.org/officeDocument/2006/math" xmlns:v="urn:schemas-microsoft-com:vml" xmlns:wp="http://schemas.openxmlformats.org/drawingml/2006/wordprocessingDrawing" xmlns:w10="urn:schemas-microsoft-com:office:word" xmlns:w="http://schemas.openxmlformats.org/wordprocessingml/2006/main" xmlns:wne="http://schemas.microsoft.com/office/word/2006/wordml">
+<w:ftr xmlns:wpc="http://schemas.microsoft.com/office/word/2010/wordprocessingCanvas" xmlns:cx="http://schemas.microsoft.com/office/drawing/2014/chartex" xmlns:cx1="http://schemas.microsoft.com/office/drawing/2015/9/8/chartex" xmlns:mc="http://schemas.openxmlformats.org/markup-compatibility/2006" xmlns:o="urn:schemas-microsoft-com:office:office" xmlns:r="http://schemas.openxmlformats.org/officeDocument/2006/relationships" xmlns:m="http://schemas.openxmlformats.org/officeDocument/2006/math" xmlns:v="urn:schemas-microsoft-com:vml" xmlns:wp14="http://schemas.microsoft.com/office/word/2010/wordprocessingDrawing" xmlns:wp="http://schemas.openxmlformats.org/drawingml/2006/wordprocessingDrawing" xmlns:w10="urn:schemas-microsoft-com:office:word" xmlns:w="http://schemas.openxmlformats.org/wordprocessingml/2006/main" xmlns:w14="http://schemas.microsoft.com/office/word/2010/wordml" xmlns:w15="http://schemas.microsoft.com/office/word/2012/wordml" xmlns:w16se="http://schemas.microsoft.com/office/word/2015/wordml/symex" xmlns:wpg="http://schemas.microsoft.com/office/word/2010/wordprocessingGroup" xmlns:wpi="http://schemas.microsoft.com/office/word/2010/wordprocessingInk" xmlns:wne="http://schemas.microsoft.com/office/word/2006/wordml" xmlns:wps="http://schemas.microsoft.com/office/word/2010/wordprocessingShape" mc:Ignorable="w14 w15 w16se wp14">
   <w:p>
     <w:pPr>
       <w:pStyle w:val="Footer"/>
@@ -2933,7 +3890,7 @@
 </file>
 
 <file path=word/footer2.xml><?xml version="1.0" encoding="utf-8"?>
-<w:ftr xmlns:ve="http://schemas.openxmlformats.org/markup-compatibility/2006" xmlns:o="urn:schemas-microsoft-com:office:office" xmlns:r="http://schemas.openxmlformats.org/officeDocument/2006/relationships" xmlns:m="http://schemas.openxmlformats.org/officeDocument/2006/math" xmlns:v="urn:schemas-microsoft-com:vml" xmlns:wp="http://schemas.openxmlformats.org/drawingml/2006/wordprocessingDrawing" xmlns:w10="urn:schemas-microsoft-com:office:word" xmlns:w="http://schemas.openxmlformats.org/wordprocessingml/2006/main" xmlns:wne="http://schemas.microsoft.com/office/word/2006/wordml">
+<w:ftr xmlns:wpc="http://schemas.microsoft.com/office/word/2010/wordprocessingCanvas" xmlns:cx="http://schemas.microsoft.com/office/drawing/2014/chartex" xmlns:cx1="http://schemas.microsoft.com/office/drawing/2015/9/8/chartex" xmlns:mc="http://schemas.openxmlformats.org/markup-compatibility/2006" xmlns:o="urn:schemas-microsoft-com:office:office" xmlns:r="http://schemas.openxmlformats.org/officeDocument/2006/relationships" xmlns:m="http://schemas.openxmlformats.org/officeDocument/2006/math" xmlns:v="urn:schemas-microsoft-com:vml" xmlns:wp14="http://schemas.microsoft.com/office/word/2010/wordprocessingDrawing" xmlns:wp="http://schemas.openxmlformats.org/drawingml/2006/wordprocessingDrawing" xmlns:w10="urn:schemas-microsoft-com:office:word" xmlns:w="http://schemas.openxmlformats.org/wordprocessingml/2006/main" xmlns:w14="http://schemas.microsoft.com/office/word/2010/wordml" xmlns:w15="http://schemas.microsoft.com/office/word/2012/wordml" xmlns:w16se="http://schemas.microsoft.com/office/word/2015/wordml/symex" xmlns:wpg="http://schemas.microsoft.com/office/word/2010/wordprocessingGroup" xmlns:wpi="http://schemas.microsoft.com/office/word/2010/wordprocessingInk" xmlns:wne="http://schemas.microsoft.com/office/word/2006/wordml" xmlns:wps="http://schemas.microsoft.com/office/word/2010/wordprocessingShape" mc:Ignorable="w14 w15 w16se wp14">
   <w:tbl>
     <w:tblPr>
       <w:tblW w:w="0" w:type="auto"/>
@@ -2946,7 +3903,7 @@
         <w:insideV w:val="single" w:sz="6" w:space="0" w:color="auto"/>
       </w:tblBorders>
       <w:tblLayout w:type="fixed"/>
-      <w:tblLook w:val="0000"/>
+      <w:tblLook w:val="0000" w:firstRow="0" w:lastRow="0" w:firstColumn="0" w:lastColumn="0" w:noHBand="0" w:noVBand="0"/>
     </w:tblPr>
     <w:tblGrid>
       <w:gridCol w:w="3162"/>
@@ -3026,7 +3983,7 @@
               <w:rStyle w:val="PageNumber"/>
               <w:noProof/>
             </w:rPr>
-            <w:t>3</w:t>
+            <w:t>7</w:t>
           </w:r>
           <w:r>
             <w:rPr>
@@ -3040,15 +3997,29 @@
             </w:rPr>
             <w:t xml:space="preserve"> of </w:t>
           </w:r>
-          <w:fldSimple w:instr=" NUMPAGES  \* MERGEFORMAT ">
-            <w:r>
-              <w:rPr>
-                <w:rStyle w:val="PageNumber"/>
-                <w:noProof/>
-              </w:rPr>
-              <w:t>5</w:t>
-            </w:r>
-          </w:fldSimple>
+          <w:r>
+            <w:fldChar w:fldCharType="begin"/>
+          </w:r>
+          <w:r>
+            <w:instrText xml:space="preserve"> NUMPAGES  \* MERGEFORMAT </w:instrText>
+          </w:r>
+          <w:r>
+            <w:fldChar w:fldCharType="separate"/>
+          </w:r>
+          <w:r>
+            <w:rPr>
+              <w:rStyle w:val="PageNumber"/>
+              <w:noProof/>
+            </w:rPr>
+            <w:t>7</w:t>
+          </w:r>
+          <w:r>
+            <w:rPr>
+              <w:rStyle w:val="PageNumber"/>
+              <w:noProof/>
+            </w:rPr>
+            <w:fldChar w:fldCharType="end"/>
+          </w:r>
         </w:p>
       </w:tc>
     </w:tr>
@@ -3062,7 +4033,7 @@
 </file>
 
 <file path=word/footer3.xml><?xml version="1.0" encoding="utf-8"?>
-<w:ftr xmlns:ve="http://schemas.openxmlformats.org/markup-compatibility/2006" xmlns:o="urn:schemas-microsoft-com:office:office" xmlns:r="http://schemas.openxmlformats.org/officeDocument/2006/relationships" xmlns:m="http://schemas.openxmlformats.org/officeDocument/2006/math" xmlns:v="urn:schemas-microsoft-com:vml" xmlns:wp="http://schemas.openxmlformats.org/drawingml/2006/wordprocessingDrawing" xmlns:w10="urn:schemas-microsoft-com:office:word" xmlns:w="http://schemas.openxmlformats.org/wordprocessingml/2006/main" xmlns:wne="http://schemas.microsoft.com/office/word/2006/wordml">
+<w:ftr xmlns:wpc="http://schemas.microsoft.com/office/word/2010/wordprocessingCanvas" xmlns:cx="http://schemas.microsoft.com/office/drawing/2014/chartex" xmlns:cx1="http://schemas.microsoft.com/office/drawing/2015/9/8/chartex" xmlns:mc="http://schemas.openxmlformats.org/markup-compatibility/2006" xmlns:o="urn:schemas-microsoft-com:office:office" xmlns:r="http://schemas.openxmlformats.org/officeDocument/2006/relationships" xmlns:m="http://schemas.openxmlformats.org/officeDocument/2006/math" xmlns:v="urn:schemas-microsoft-com:vml" xmlns:wp14="http://schemas.microsoft.com/office/word/2010/wordprocessingDrawing" xmlns:wp="http://schemas.openxmlformats.org/drawingml/2006/wordprocessingDrawing" xmlns:w10="urn:schemas-microsoft-com:office:word" xmlns:w="http://schemas.openxmlformats.org/wordprocessingml/2006/main" xmlns:w14="http://schemas.microsoft.com/office/word/2010/wordml" xmlns:w15="http://schemas.microsoft.com/office/word/2012/wordml" xmlns:w16se="http://schemas.microsoft.com/office/word/2015/wordml/symex" xmlns:wpg="http://schemas.microsoft.com/office/word/2010/wordprocessingGroup" xmlns:wpi="http://schemas.microsoft.com/office/word/2010/wordprocessingInk" xmlns:wne="http://schemas.microsoft.com/office/word/2006/wordml" xmlns:wps="http://schemas.microsoft.com/office/word/2010/wordprocessingShape" mc:Ignorable="w14 w15 w16se wp14">
   <w:p>
     <w:pPr>
       <w:pStyle w:val="Footer"/>
@@ -3072,7 +4043,7 @@
 </file>
 
 <file path=word/footnotes.xml><?xml version="1.0" encoding="utf-8"?>
-<w:footnotes xmlns:ve="http://schemas.openxmlformats.org/markup-compatibility/2006" xmlns:o="urn:schemas-microsoft-com:office:office" xmlns:r="http://schemas.openxmlformats.org/officeDocument/2006/relationships" xmlns:m="http://schemas.openxmlformats.org/officeDocument/2006/math" xmlns:v="urn:schemas-microsoft-com:vml" xmlns:wp="http://schemas.openxmlformats.org/drawingml/2006/wordprocessingDrawing" xmlns:w10="urn:schemas-microsoft-com:office:word" xmlns:w="http://schemas.openxmlformats.org/wordprocessingml/2006/main" xmlns:wne="http://schemas.microsoft.com/office/word/2006/wordml">
+<w:footnotes xmlns:wpc="http://schemas.microsoft.com/office/word/2010/wordprocessingCanvas" xmlns:cx="http://schemas.microsoft.com/office/drawing/2014/chartex" xmlns:cx1="http://schemas.microsoft.com/office/drawing/2015/9/8/chartex" xmlns:mc="http://schemas.openxmlformats.org/markup-compatibility/2006" xmlns:o="urn:schemas-microsoft-com:office:office" xmlns:r="http://schemas.openxmlformats.org/officeDocument/2006/relationships" xmlns:m="http://schemas.openxmlformats.org/officeDocument/2006/math" xmlns:v="urn:schemas-microsoft-com:vml" xmlns:wp14="http://schemas.microsoft.com/office/word/2010/wordprocessingDrawing" xmlns:wp="http://schemas.openxmlformats.org/drawingml/2006/wordprocessingDrawing" xmlns:w10="urn:schemas-microsoft-com:office:word" xmlns:w="http://schemas.openxmlformats.org/wordprocessingml/2006/main" xmlns:w14="http://schemas.microsoft.com/office/word/2010/wordml" xmlns:w15="http://schemas.microsoft.com/office/word/2012/wordml" xmlns:w16se="http://schemas.microsoft.com/office/word/2015/wordml/symex" xmlns:wpg="http://schemas.microsoft.com/office/word/2010/wordprocessingGroup" xmlns:wpi="http://schemas.microsoft.com/office/word/2010/wordprocessingInk" xmlns:wne="http://schemas.microsoft.com/office/word/2006/wordml" xmlns:wps="http://schemas.microsoft.com/office/word/2010/wordprocessingShape" mc:Ignorable="w14 w15 w16se wp14">
   <w:footnote w:type="separator" w:id="-1">
     <w:p>
       <w:pPr>
@@ -3097,7 +4068,7 @@
 </file>
 
 <file path=word/header1.xml><?xml version="1.0" encoding="utf-8"?>
-<w:hdr xmlns:ve="http://schemas.openxmlformats.org/markup-compatibility/2006" xmlns:o="urn:schemas-microsoft-com:office:office" xmlns:r="http://schemas.openxmlformats.org/officeDocument/2006/relationships" xmlns:m="http://schemas.openxmlformats.org/officeDocument/2006/math" xmlns:v="urn:schemas-microsoft-com:vml" xmlns:wp="http://schemas.openxmlformats.org/drawingml/2006/wordprocessingDrawing" xmlns:w10="urn:schemas-microsoft-com:office:word" xmlns:w="http://schemas.openxmlformats.org/wordprocessingml/2006/main" xmlns:wne="http://schemas.microsoft.com/office/word/2006/wordml">
+<w:hdr xmlns:wpc="http://schemas.microsoft.com/office/word/2010/wordprocessingCanvas" xmlns:cx="http://schemas.microsoft.com/office/drawing/2014/chartex" xmlns:cx1="http://schemas.microsoft.com/office/drawing/2015/9/8/chartex" xmlns:mc="http://schemas.openxmlformats.org/markup-compatibility/2006" xmlns:o="urn:schemas-microsoft-com:office:office" xmlns:r="http://schemas.openxmlformats.org/officeDocument/2006/relationships" xmlns:m="http://schemas.openxmlformats.org/officeDocument/2006/math" xmlns:v="urn:schemas-microsoft-com:vml" xmlns:wp14="http://schemas.microsoft.com/office/word/2010/wordprocessingDrawing" xmlns:wp="http://schemas.openxmlformats.org/drawingml/2006/wordprocessingDrawing" xmlns:w10="urn:schemas-microsoft-com:office:word" xmlns:w="http://schemas.openxmlformats.org/wordprocessingml/2006/main" xmlns:w14="http://schemas.microsoft.com/office/word/2010/wordml" xmlns:w15="http://schemas.microsoft.com/office/word/2012/wordml" xmlns:w16se="http://schemas.microsoft.com/office/word/2015/wordml/symex" xmlns:wpg="http://schemas.microsoft.com/office/word/2010/wordprocessingGroup" xmlns:wpi="http://schemas.microsoft.com/office/word/2010/wordprocessingInk" xmlns:wne="http://schemas.microsoft.com/office/word/2006/wordml" xmlns:wps="http://schemas.microsoft.com/office/word/2010/wordprocessingShape" mc:Ignorable="w14 w15 w16se wp14">
   <w:tbl>
     <w:tblPr>
       <w:tblW w:w="0" w:type="auto"/>
@@ -3110,7 +4081,7 @@
         <w:insideV w:val="single" w:sz="6" w:space="0" w:color="auto"/>
       </w:tblBorders>
       <w:tblLayout w:type="fixed"/>
-      <w:tblLook w:val="0000"/>
+      <w:tblLook w:val="0000" w:firstRow="0" w:lastRow="0" w:firstColumn="0" w:lastColumn="0" w:noHBand="0" w:noVBand="0"/>
     </w:tblPr>
     <w:tblGrid>
       <w:gridCol w:w="6379"/>
@@ -3122,11 +4093,21 @@
           <w:tcW w:w="6379" w:type="dxa"/>
         </w:tcPr>
         <w:p>
-          <w:fldSimple w:instr=" SUBJECT  \* MERGEFORMAT ">
-            <w:r>
-              <w:t>&lt;Project Name&gt;</w:t>
-            </w:r>
-          </w:fldSimple>
+          <w:r>
+            <w:fldChar w:fldCharType="begin"/>
+          </w:r>
+          <w:r>
+            <w:instrText xml:space="preserve"> SUBJECT  \* MERGEFORMAT </w:instrText>
+          </w:r>
+          <w:r>
+            <w:fldChar w:fldCharType="separate"/>
+          </w:r>
+          <w:r>
+            <w:t>&lt;Project Name&gt;</w:t>
+          </w:r>
+          <w:r>
+            <w:fldChar w:fldCharType="end"/>
+          </w:r>
         </w:p>
       </w:tc>
       <w:tc>
@@ -3153,14 +4134,24 @@
           <w:tcW w:w="6379" w:type="dxa"/>
         </w:tcPr>
         <w:p>
-          <w:fldSimple w:instr=" TITLE  \* MERGEFORMAT ">
-            <w:r>
-              <w:t>Analysis and Design</w:t>
-            </w:r>
-            <w:r>
-              <w:t xml:space="preserve"> Document</w:t>
-            </w:r>
-          </w:fldSimple>
+          <w:r>
+            <w:fldChar w:fldCharType="begin"/>
+          </w:r>
+          <w:r>
+            <w:instrText xml:space="preserve"> TITLE  \* MERGEFORMAT </w:instrText>
+          </w:r>
+          <w:r>
+            <w:fldChar w:fldCharType="separate"/>
+          </w:r>
+          <w:r>
+            <w:t>Analysis and Design</w:t>
+          </w:r>
+          <w:r>
+            <w:t xml:space="preserve"> Document</w:t>
+          </w:r>
+          <w:r>
+            <w:fldChar w:fldCharType="end"/>
+          </w:r>
         </w:p>
       </w:tc>
       <w:tc>
@@ -3197,7 +4188,7 @@
 </file>
 
 <file path=word/header2.xml><?xml version="1.0" encoding="utf-8"?>
-<w:hdr xmlns:ve="http://schemas.openxmlformats.org/markup-compatibility/2006" xmlns:o="urn:schemas-microsoft-com:office:office" xmlns:r="http://schemas.openxmlformats.org/officeDocument/2006/relationships" xmlns:m="http://schemas.openxmlformats.org/officeDocument/2006/math" xmlns:v="urn:schemas-microsoft-com:vml" xmlns:wp="http://schemas.openxmlformats.org/drawingml/2006/wordprocessingDrawing" xmlns:w10="urn:schemas-microsoft-com:office:word" xmlns:w="http://schemas.openxmlformats.org/wordprocessingml/2006/main" xmlns:wne="http://schemas.microsoft.com/office/word/2006/wordml">
+<w:hdr xmlns:wpc="http://schemas.microsoft.com/office/word/2010/wordprocessingCanvas" xmlns:cx="http://schemas.microsoft.com/office/drawing/2014/chartex" xmlns:cx1="http://schemas.microsoft.com/office/drawing/2015/9/8/chartex" xmlns:mc="http://schemas.openxmlformats.org/markup-compatibility/2006" xmlns:o="urn:schemas-microsoft-com:office:office" xmlns:r="http://schemas.openxmlformats.org/officeDocument/2006/relationships" xmlns:m="http://schemas.openxmlformats.org/officeDocument/2006/math" xmlns:v="urn:schemas-microsoft-com:vml" xmlns:wp14="http://schemas.microsoft.com/office/word/2010/wordprocessingDrawing" xmlns:wp="http://schemas.openxmlformats.org/drawingml/2006/wordprocessingDrawing" xmlns:w10="urn:schemas-microsoft-com:office:word" xmlns:w="http://schemas.openxmlformats.org/wordprocessingml/2006/main" xmlns:w14="http://schemas.microsoft.com/office/word/2010/wordml" xmlns:w15="http://schemas.microsoft.com/office/word/2012/wordml" xmlns:w16se="http://schemas.microsoft.com/office/word/2015/wordml/symex" xmlns:wpg="http://schemas.microsoft.com/office/word/2010/wordprocessingGroup" xmlns:wpi="http://schemas.microsoft.com/office/word/2010/wordprocessingInk" xmlns:wne="http://schemas.microsoft.com/office/word/2006/wordml" xmlns:wps="http://schemas.microsoft.com/office/word/2010/wordprocessingShape" mc:Ignorable="w14 w15 w16se wp14">
   <w:p>
     <w:pPr>
       <w:pStyle w:val="Header"/>
@@ -3207,8 +4198,8 @@
 </file>
 
 <file path=word/numbering.xml><?xml version="1.0" encoding="utf-8"?>
-<w:numbering xmlns:ve="http://schemas.openxmlformats.org/markup-compatibility/2006" xmlns:o="urn:schemas-microsoft-com:office:office" xmlns:r="http://schemas.openxmlformats.org/officeDocument/2006/relationships" xmlns:m="http://schemas.openxmlformats.org/officeDocument/2006/math" xmlns:v="urn:schemas-microsoft-com:vml" xmlns:wp="http://schemas.openxmlformats.org/drawingml/2006/wordprocessingDrawing" xmlns:w10="urn:schemas-microsoft-com:office:word" xmlns:w="http://schemas.openxmlformats.org/wordprocessingml/2006/main" xmlns:wne="http://schemas.microsoft.com/office/word/2006/wordml">
-  <w:abstractNum w:abstractNumId="0">
+<w:numbering xmlns:wpc="http://schemas.microsoft.com/office/word/2010/wordprocessingCanvas" xmlns:cx="http://schemas.microsoft.com/office/drawing/2014/chartex" xmlns:cx1="http://schemas.microsoft.com/office/drawing/2015/9/8/chartex" xmlns:mc="http://schemas.openxmlformats.org/markup-compatibility/2006" xmlns:o="urn:schemas-microsoft-com:office:office" xmlns:r="http://schemas.openxmlformats.org/officeDocument/2006/relationships" xmlns:m="http://schemas.openxmlformats.org/officeDocument/2006/math" xmlns:v="urn:schemas-microsoft-com:vml" xmlns:wp14="http://schemas.microsoft.com/office/word/2010/wordprocessingDrawing" xmlns:wp="http://schemas.openxmlformats.org/drawingml/2006/wordprocessingDrawing" xmlns:w10="urn:schemas-microsoft-com:office:word" xmlns:w="http://schemas.openxmlformats.org/wordprocessingml/2006/main" xmlns:w14="http://schemas.microsoft.com/office/word/2010/wordml" xmlns:w15="http://schemas.microsoft.com/office/word/2012/wordml" xmlns:w16se="http://schemas.microsoft.com/office/word/2015/wordml/symex" xmlns:wpg="http://schemas.microsoft.com/office/word/2010/wordprocessingGroup" xmlns:wpi="http://schemas.microsoft.com/office/word/2010/wordprocessingInk" xmlns:wne="http://schemas.microsoft.com/office/word/2006/wordml" xmlns:wps="http://schemas.microsoft.com/office/word/2010/wordprocessingShape" mc:Ignorable="w14 w15 w16se wp14">
+  <w:abstractNum w:abstractNumId="0" w15:restartNumberingAfterBreak="0">
     <w:nsid w:val="FFFFFFFB"/>
     <w:multiLevelType w:val="multilevel"/>
     <w:tmpl w:val="FFFFFFFF"/>
@@ -3285,7 +4276,7 @@
       <w:lvlJc w:val="left"/>
     </w:lvl>
   </w:abstractNum>
-  <w:abstractNum w:abstractNumId="1">
+  <w:abstractNum w:abstractNumId="1" w15:restartNumberingAfterBreak="0">
     <w:nsid w:val="00126F2B"/>
     <w:multiLevelType w:val="hybridMultilevel"/>
     <w:tmpl w:val="EF2AE7FC"/>
@@ -3374,7 +4365,7 @@
       </w:pPr>
     </w:lvl>
   </w:abstractNum>
-  <w:abstractNum w:abstractNumId="2">
+  <w:abstractNum w:abstractNumId="2" w15:restartNumberingAfterBreak="0">
     <w:nsid w:val="082E746A"/>
     <w:multiLevelType w:val="hybridMultilevel"/>
     <w:tmpl w:val="6742F09C"/>
@@ -3463,7 +4454,151 @@
       </w:pPr>
     </w:lvl>
   </w:abstractNum>
-  <w:abstractNum w:abstractNumId="3">
+  <w:abstractNum w:abstractNumId="3" w15:restartNumberingAfterBreak="0">
+    <w:nsid w:val="0B347421"/>
+    <w:multiLevelType w:val="multilevel"/>
+    <w:tmpl w:val="7E502F7C"/>
+    <w:lvl w:ilvl="0">
+      <w:start w:val="1"/>
+      <w:numFmt w:val="bullet"/>
+      <w:lvlText w:val=""/>
+      <w:lvlJc w:val="left"/>
+      <w:pPr>
+        <w:tabs>
+          <w:tab w:val="num" w:pos="900"/>
+        </w:tabs>
+        <w:ind w:left="900" w:hanging="360"/>
+      </w:pPr>
+      <w:rPr>
+        <w:rFonts w:ascii="Symbol" w:hAnsi="Symbol" w:hint="default"/>
+        <w:sz w:val="20"/>
+      </w:rPr>
+    </w:lvl>
+    <w:lvl w:ilvl="1">
+      <w:numFmt w:val="bullet"/>
+      <w:lvlText w:val="-"/>
+      <w:lvlJc w:val="left"/>
+      <w:pPr>
+        <w:ind w:left="1440" w:hanging="360"/>
+      </w:pPr>
+      <w:rPr>
+        <w:rFonts w:ascii="Segoe UI" w:eastAsia="Times New Roman" w:hAnsi="Segoe UI" w:cs="Segoe UI" w:hint="default"/>
+      </w:rPr>
+    </w:lvl>
+    <w:lvl w:ilvl="2" w:tentative="1">
+      <w:start w:val="1"/>
+      <w:numFmt w:val="bullet"/>
+      <w:lvlText w:val=""/>
+      <w:lvlJc w:val="left"/>
+      <w:pPr>
+        <w:tabs>
+          <w:tab w:val="num" w:pos="2160"/>
+        </w:tabs>
+        <w:ind w:left="2160" w:hanging="360"/>
+      </w:pPr>
+      <w:rPr>
+        <w:rFonts w:ascii="Wingdings" w:hAnsi="Wingdings" w:hint="default"/>
+        <w:sz w:val="20"/>
+      </w:rPr>
+    </w:lvl>
+    <w:lvl w:ilvl="3" w:tentative="1">
+      <w:start w:val="1"/>
+      <w:numFmt w:val="bullet"/>
+      <w:lvlText w:val=""/>
+      <w:lvlJc w:val="left"/>
+      <w:pPr>
+        <w:tabs>
+          <w:tab w:val="num" w:pos="2880"/>
+        </w:tabs>
+        <w:ind w:left="2880" w:hanging="360"/>
+      </w:pPr>
+      <w:rPr>
+        <w:rFonts w:ascii="Wingdings" w:hAnsi="Wingdings" w:hint="default"/>
+        <w:sz w:val="20"/>
+      </w:rPr>
+    </w:lvl>
+    <w:lvl w:ilvl="4" w:tentative="1">
+      <w:start w:val="1"/>
+      <w:numFmt w:val="bullet"/>
+      <w:lvlText w:val=""/>
+      <w:lvlJc w:val="left"/>
+      <w:pPr>
+        <w:tabs>
+          <w:tab w:val="num" w:pos="3600"/>
+        </w:tabs>
+        <w:ind w:left="3600" w:hanging="360"/>
+      </w:pPr>
+      <w:rPr>
+        <w:rFonts w:ascii="Wingdings" w:hAnsi="Wingdings" w:hint="default"/>
+        <w:sz w:val="20"/>
+      </w:rPr>
+    </w:lvl>
+    <w:lvl w:ilvl="5" w:tentative="1">
+      <w:start w:val="1"/>
+      <w:numFmt w:val="bullet"/>
+      <w:lvlText w:val=""/>
+      <w:lvlJc w:val="left"/>
+      <w:pPr>
+        <w:tabs>
+          <w:tab w:val="num" w:pos="4320"/>
+        </w:tabs>
+        <w:ind w:left="4320" w:hanging="360"/>
+      </w:pPr>
+      <w:rPr>
+        <w:rFonts w:ascii="Wingdings" w:hAnsi="Wingdings" w:hint="default"/>
+        <w:sz w:val="20"/>
+      </w:rPr>
+    </w:lvl>
+    <w:lvl w:ilvl="6" w:tentative="1">
+      <w:start w:val="1"/>
+      <w:numFmt w:val="bullet"/>
+      <w:lvlText w:val=""/>
+      <w:lvlJc w:val="left"/>
+      <w:pPr>
+        <w:tabs>
+          <w:tab w:val="num" w:pos="5040"/>
+        </w:tabs>
+        <w:ind w:left="5040" w:hanging="360"/>
+      </w:pPr>
+      <w:rPr>
+        <w:rFonts w:ascii="Wingdings" w:hAnsi="Wingdings" w:hint="default"/>
+        <w:sz w:val="20"/>
+      </w:rPr>
+    </w:lvl>
+    <w:lvl w:ilvl="7" w:tentative="1">
+      <w:start w:val="1"/>
+      <w:numFmt w:val="bullet"/>
+      <w:lvlText w:val=""/>
+      <w:lvlJc w:val="left"/>
+      <w:pPr>
+        <w:tabs>
+          <w:tab w:val="num" w:pos="5760"/>
+        </w:tabs>
+        <w:ind w:left="5760" w:hanging="360"/>
+      </w:pPr>
+      <w:rPr>
+        <w:rFonts w:ascii="Wingdings" w:hAnsi="Wingdings" w:hint="default"/>
+        <w:sz w:val="20"/>
+      </w:rPr>
+    </w:lvl>
+    <w:lvl w:ilvl="8" w:tentative="1">
+      <w:start w:val="1"/>
+      <w:numFmt w:val="bullet"/>
+      <w:lvlText w:val=""/>
+      <w:lvlJc w:val="left"/>
+      <w:pPr>
+        <w:tabs>
+          <w:tab w:val="num" w:pos="6480"/>
+        </w:tabs>
+        <w:ind w:left="6480" w:hanging="360"/>
+      </w:pPr>
+      <w:rPr>
+        <w:rFonts w:ascii="Wingdings" w:hAnsi="Wingdings" w:hint="default"/>
+        <w:sz w:val="20"/>
+      </w:rPr>
+    </w:lvl>
+  </w:abstractNum>
+  <w:abstractNum w:abstractNumId="4" w15:restartNumberingAfterBreak="0">
     <w:nsid w:val="15A06247"/>
     <w:multiLevelType w:val="hybridMultilevel"/>
     <w:tmpl w:val="9552E5DA"/>
@@ -3552,7 +4687,7 @@
       </w:pPr>
     </w:lvl>
   </w:abstractNum>
-  <w:abstractNum w:abstractNumId="4">
+  <w:abstractNum w:abstractNumId="5" w15:restartNumberingAfterBreak="0">
     <w:nsid w:val="183D1B0A"/>
     <w:multiLevelType w:val="hybridMultilevel"/>
     <w:tmpl w:val="13CCDDA0"/>
@@ -3641,7 +4776,7 @@
       </w:pPr>
     </w:lvl>
   </w:abstractNum>
-  <w:abstractNum w:abstractNumId="5">
+  <w:abstractNum w:abstractNumId="6" w15:restartNumberingAfterBreak="0">
     <w:nsid w:val="26E14A9F"/>
     <w:multiLevelType w:val="hybridMultilevel"/>
     <w:tmpl w:val="86BECE66"/>
@@ -3731,7 +4866,119 @@
       </w:pPr>
     </w:lvl>
   </w:abstractNum>
-  <w:abstractNum w:abstractNumId="6">
+  <w:abstractNum w:abstractNumId="7" w15:restartNumberingAfterBreak="0">
+    <w:nsid w:val="2C5E4D75"/>
+    <w:multiLevelType w:val="hybridMultilevel"/>
+    <w:tmpl w:val="1AC8CE48"/>
+    <w:lvl w:ilvl="0" w:tplc="EE9C7C76">
+      <w:numFmt w:val="bullet"/>
+      <w:lvlText w:val="-"/>
+      <w:lvlJc w:val="left"/>
+      <w:pPr>
+        <w:ind w:left="720" w:hanging="360"/>
+      </w:pPr>
+      <w:rPr>
+        <w:rFonts w:ascii="Segoe UI" w:eastAsia="Times New Roman" w:hAnsi="Segoe UI" w:cs="Segoe UI" w:hint="default"/>
+      </w:rPr>
+    </w:lvl>
+    <w:lvl w:ilvl="1" w:tplc="04090003" w:tentative="1">
+      <w:start w:val="1"/>
+      <w:numFmt w:val="bullet"/>
+      <w:lvlText w:val="o"/>
+      <w:lvlJc w:val="left"/>
+      <w:pPr>
+        <w:ind w:left="1440" w:hanging="360"/>
+      </w:pPr>
+      <w:rPr>
+        <w:rFonts w:ascii="Courier New" w:hAnsi="Courier New" w:cs="Courier New" w:hint="default"/>
+      </w:rPr>
+    </w:lvl>
+    <w:lvl w:ilvl="2" w:tplc="04090005" w:tentative="1">
+      <w:start w:val="1"/>
+      <w:numFmt w:val="bullet"/>
+      <w:lvlText w:val=""/>
+      <w:lvlJc w:val="left"/>
+      <w:pPr>
+        <w:ind w:left="2160" w:hanging="360"/>
+      </w:pPr>
+      <w:rPr>
+        <w:rFonts w:ascii="Wingdings" w:hAnsi="Wingdings" w:hint="default"/>
+      </w:rPr>
+    </w:lvl>
+    <w:lvl w:ilvl="3" w:tplc="04090001" w:tentative="1">
+      <w:start w:val="1"/>
+      <w:numFmt w:val="bullet"/>
+      <w:lvlText w:val=""/>
+      <w:lvlJc w:val="left"/>
+      <w:pPr>
+        <w:ind w:left="2880" w:hanging="360"/>
+      </w:pPr>
+      <w:rPr>
+        <w:rFonts w:ascii="Symbol" w:hAnsi="Symbol" w:hint="default"/>
+      </w:rPr>
+    </w:lvl>
+    <w:lvl w:ilvl="4" w:tplc="04090003" w:tentative="1">
+      <w:start w:val="1"/>
+      <w:numFmt w:val="bullet"/>
+      <w:lvlText w:val="o"/>
+      <w:lvlJc w:val="left"/>
+      <w:pPr>
+        <w:ind w:left="3600" w:hanging="360"/>
+      </w:pPr>
+      <w:rPr>
+        <w:rFonts w:ascii="Courier New" w:hAnsi="Courier New" w:cs="Courier New" w:hint="default"/>
+      </w:rPr>
+    </w:lvl>
+    <w:lvl w:ilvl="5" w:tplc="04090005" w:tentative="1">
+      <w:start w:val="1"/>
+      <w:numFmt w:val="bullet"/>
+      <w:lvlText w:val=""/>
+      <w:lvlJc w:val="left"/>
+      <w:pPr>
+        <w:ind w:left="4320" w:hanging="360"/>
+      </w:pPr>
+      <w:rPr>
+        <w:rFonts w:ascii="Wingdings" w:hAnsi="Wingdings" w:hint="default"/>
+      </w:rPr>
+    </w:lvl>
+    <w:lvl w:ilvl="6" w:tplc="04090001" w:tentative="1">
+      <w:start w:val="1"/>
+      <w:numFmt w:val="bullet"/>
+      <w:lvlText w:val=""/>
+      <w:lvlJc w:val="left"/>
+      <w:pPr>
+        <w:ind w:left="5040" w:hanging="360"/>
+      </w:pPr>
+      <w:rPr>
+        <w:rFonts w:ascii="Symbol" w:hAnsi="Symbol" w:hint="default"/>
+      </w:rPr>
+    </w:lvl>
+    <w:lvl w:ilvl="7" w:tplc="04090003" w:tentative="1">
+      <w:start w:val="1"/>
+      <w:numFmt w:val="bullet"/>
+      <w:lvlText w:val="o"/>
+      <w:lvlJc w:val="left"/>
+      <w:pPr>
+        <w:ind w:left="5760" w:hanging="360"/>
+      </w:pPr>
+      <w:rPr>
+        <w:rFonts w:ascii="Courier New" w:hAnsi="Courier New" w:cs="Courier New" w:hint="default"/>
+      </w:rPr>
+    </w:lvl>
+    <w:lvl w:ilvl="8" w:tplc="04090005" w:tentative="1">
+      <w:start w:val="1"/>
+      <w:numFmt w:val="bullet"/>
+      <w:lvlText w:val=""/>
+      <w:lvlJc w:val="left"/>
+      <w:pPr>
+        <w:ind w:left="6480" w:hanging="360"/>
+      </w:pPr>
+      <w:rPr>
+        <w:rFonts w:ascii="Wingdings" w:hAnsi="Wingdings" w:hint="default"/>
+      </w:rPr>
+    </w:lvl>
+  </w:abstractNum>
+  <w:abstractNum w:abstractNumId="8" w15:restartNumberingAfterBreak="0">
     <w:nsid w:val="35F23968"/>
     <w:multiLevelType w:val="hybridMultilevel"/>
     <w:tmpl w:val="A118ADDA"/>
@@ -3820,7 +5067,7 @@
       </w:pPr>
     </w:lvl>
   </w:abstractNum>
-  <w:abstractNum w:abstractNumId="7">
+  <w:abstractNum w:abstractNumId="9" w15:restartNumberingAfterBreak="0">
     <w:nsid w:val="381E213B"/>
     <w:multiLevelType w:val="hybridMultilevel"/>
     <w:tmpl w:val="86F04156"/>
@@ -3909,7 +5156,7 @@
       </w:pPr>
     </w:lvl>
   </w:abstractNum>
-  <w:abstractNum w:abstractNumId="8">
+  <w:abstractNum w:abstractNumId="10" w15:restartNumberingAfterBreak="0">
     <w:nsid w:val="3E1C6A61"/>
     <w:multiLevelType w:val="hybridMultilevel"/>
     <w:tmpl w:val="B48A89CC"/>
@@ -3998,7 +5245,7 @@
       </w:pPr>
     </w:lvl>
   </w:abstractNum>
-  <w:abstractNum w:abstractNumId="9">
+  <w:abstractNum w:abstractNumId="11" w15:restartNumberingAfterBreak="0">
     <w:nsid w:val="513C4103"/>
     <w:multiLevelType w:val="hybridMultilevel"/>
     <w:tmpl w:val="27DA5F86"/>
@@ -4087,7 +5334,7 @@
       </w:pPr>
     </w:lvl>
   </w:abstractNum>
-  <w:abstractNum w:abstractNumId="10">
+  <w:abstractNum w:abstractNumId="12" w15:restartNumberingAfterBreak="0">
     <w:nsid w:val="60381838"/>
     <w:multiLevelType w:val="hybridMultilevel"/>
     <w:tmpl w:val="D0224A1C"/>
@@ -4176,7 +5423,7 @@
       </w:pPr>
     </w:lvl>
   </w:abstractNum>
-  <w:abstractNum w:abstractNumId="11">
+  <w:abstractNum w:abstractNumId="13" w15:restartNumberingAfterBreak="0">
     <w:nsid w:val="6E422694"/>
     <w:multiLevelType w:val="hybridMultilevel"/>
     <w:tmpl w:val="B2502630"/>
@@ -4265,7 +5512,7 @@
       </w:pPr>
     </w:lvl>
   </w:abstractNum>
-  <w:abstractNum w:abstractNumId="12">
+  <w:abstractNum w:abstractNumId="14" w15:restartNumberingAfterBreak="0">
     <w:nsid w:val="6E5A33EC"/>
     <w:multiLevelType w:val="hybridMultilevel"/>
     <w:tmpl w:val="1076BDEE"/>
@@ -4354,7 +5601,7 @@
       </w:pPr>
     </w:lvl>
   </w:abstractNum>
-  <w:abstractNum w:abstractNumId="13">
+  <w:abstractNum w:abstractNumId="15" w15:restartNumberingAfterBreak="0">
     <w:nsid w:val="7F006540"/>
     <w:multiLevelType w:val="multilevel"/>
     <w:tmpl w:val="122EF47E"/>
@@ -4476,49 +5723,55 @@
     <w:abstractNumId w:val="0"/>
   </w:num>
   <w:num w:numId="2">
-    <w:abstractNumId w:val="11"/>
+    <w:abstractNumId w:val="13"/>
   </w:num>
   <w:num w:numId="3">
     <w:abstractNumId w:val="2"/>
   </w:num>
   <w:num w:numId="4">
-    <w:abstractNumId w:val="3"/>
+    <w:abstractNumId w:val="4"/>
   </w:num>
   <w:num w:numId="5">
+    <w:abstractNumId w:val="12"/>
+  </w:num>
+  <w:num w:numId="6">
+    <w:abstractNumId w:val="9"/>
+  </w:num>
+  <w:num w:numId="7">
+    <w:abstractNumId w:val="6"/>
+  </w:num>
+  <w:num w:numId="8">
+    <w:abstractNumId w:val="11"/>
+  </w:num>
+  <w:num w:numId="9">
     <w:abstractNumId w:val="10"/>
   </w:num>
-  <w:num w:numId="6">
-    <w:abstractNumId w:val="7"/>
+  <w:num w:numId="10">
+    <w:abstractNumId w:val="14"/>
   </w:num>
-  <w:num w:numId="7">
+  <w:num w:numId="11">
     <w:abstractNumId w:val="5"/>
   </w:num>
-  <w:num w:numId="8">
-    <w:abstractNumId w:val="9"/>
-  </w:num>
-  <w:num w:numId="9">
-    <w:abstractNumId w:val="8"/>
-  </w:num>
-  <w:num w:numId="10">
-    <w:abstractNumId w:val="12"/>
-  </w:num>
-  <w:num w:numId="11">
-    <w:abstractNumId w:val="4"/>
-  </w:num>
   <w:num w:numId="12">
-    <w:abstractNumId w:val="13"/>
+    <w:abstractNumId w:val="15"/>
   </w:num>
   <w:num w:numId="13">
     <w:abstractNumId w:val="1"/>
   </w:num>
   <w:num w:numId="14">
-    <w:abstractNumId w:val="6"/>
+    <w:abstractNumId w:val="8"/>
+  </w:num>
+  <w:num w:numId="15">
+    <w:abstractNumId w:val="3"/>
+  </w:num>
+  <w:num w:numId="16">
+    <w:abstractNumId w:val="7"/>
   </w:num>
 </w:numbering>
 </file>
 
 <file path=word/styles.xml><?xml version="1.0" encoding="utf-8"?>
-<w:styles xmlns:r="http://schemas.openxmlformats.org/officeDocument/2006/relationships" xmlns:w="http://schemas.openxmlformats.org/wordprocessingml/2006/main">
+<w:styles xmlns:mc="http://schemas.openxmlformats.org/markup-compatibility/2006" xmlns:r="http://schemas.openxmlformats.org/officeDocument/2006/relationships" xmlns:w="http://schemas.openxmlformats.org/wordprocessingml/2006/main" xmlns:w14="http://schemas.microsoft.com/office/word/2010/wordml" xmlns:w15="http://schemas.microsoft.com/office/word/2012/wordml" xmlns:w16se="http://schemas.microsoft.com/office/word/2015/wordml/symex" mc:Ignorable="w14 w15 w16se">
   <w:docDefaults>
     <w:rPrDefault>
       <w:rPr>
@@ -4534,147 +5787,378 @@
       </w:pPr>
     </w:pPrDefault>
   </w:docDefaults>
-  <w:latentStyles w:defLockedState="0" w:defUIPriority="99" w:defSemiHidden="1" w:defUnhideWhenUsed="1" w:defQFormat="0" w:count="267">
-    <w:lsdException w:name="Normal" w:semiHidden="0" w:uiPriority="0" w:unhideWhenUsed="0" w:qFormat="1"/>
-    <w:lsdException w:name="heading 1" w:semiHidden="0" w:uiPriority="0" w:unhideWhenUsed="0" w:qFormat="1"/>
-    <w:lsdException w:name="heading 2" w:uiPriority="0" w:qFormat="1"/>
-    <w:lsdException w:name="heading 3" w:uiPriority="0" w:qFormat="1"/>
-    <w:lsdException w:name="heading 4" w:uiPriority="0" w:qFormat="1"/>
-    <w:lsdException w:name="heading 5" w:uiPriority="0" w:qFormat="1"/>
-    <w:lsdException w:name="heading 6" w:uiPriority="0" w:qFormat="1"/>
-    <w:lsdException w:name="heading 7" w:uiPriority="0" w:qFormat="1"/>
-    <w:lsdException w:name="heading 8" w:uiPriority="0" w:qFormat="1"/>
-    <w:lsdException w:name="heading 9" w:uiPriority="0" w:qFormat="1"/>
-    <w:lsdException w:name="toc 1" w:uiPriority="39"/>
-    <w:lsdException w:name="toc 2" w:uiPriority="39"/>
-    <w:lsdException w:name="toc 3" w:uiPriority="39"/>
-    <w:lsdException w:name="toc 4" w:uiPriority="39"/>
-    <w:lsdException w:name="toc 5" w:uiPriority="39"/>
-    <w:lsdException w:name="toc 6" w:uiPriority="39"/>
-    <w:lsdException w:name="toc 7" w:uiPriority="39"/>
-    <w:lsdException w:name="toc 8" w:uiPriority="39"/>
-    <w:lsdException w:name="toc 9" w:uiPriority="39"/>
-    <w:lsdException w:name="header" w:uiPriority="0"/>
-    <w:lsdException w:name="footer" w:uiPriority="0"/>
-    <w:lsdException w:name="caption" w:uiPriority="35" w:qFormat="1"/>
-    <w:lsdException w:name="page number" w:uiPriority="0"/>
-    <w:lsdException w:name="Title" w:semiHidden="0" w:uiPriority="0" w:unhideWhenUsed="0" w:qFormat="1"/>
-    <w:lsdException w:name="Default Paragraph Font" w:uiPriority="1"/>
-    <w:lsdException w:name="Subtitle" w:semiHidden="0" w:uiPriority="11" w:unhideWhenUsed="0" w:qFormat="1"/>
-    <w:lsdException w:name="Strong" w:semiHidden="0" w:uiPriority="0" w:unhideWhenUsed="0" w:qFormat="1"/>
-    <w:lsdException w:name="Emphasis" w:semiHidden="0" w:uiPriority="20" w:unhideWhenUsed="0" w:qFormat="1"/>
-    <w:lsdException w:name="Table Grid" w:semiHidden="0" w:uiPriority="59" w:unhideWhenUsed="0"/>
-    <w:lsdException w:name="Placeholder Text" w:unhideWhenUsed="0"/>
-    <w:lsdException w:name="No Spacing" w:semiHidden="0" w:uiPriority="1" w:unhideWhenUsed="0" w:qFormat="1"/>
-    <w:lsdException w:name="Light Shading" w:semiHidden="0" w:uiPriority="60" w:unhideWhenUsed="0"/>
-    <w:lsdException w:name="Light List" w:semiHidden="0" w:uiPriority="61" w:unhideWhenUsed="0"/>
-    <w:lsdException w:name="Light Grid" w:semiHidden="0" w:uiPriority="62" w:unhideWhenUsed="0"/>
-    <w:lsdException w:name="Medium Shading 1" w:semiHidden="0" w:uiPriority="63" w:unhideWhenUsed="0"/>
-    <w:lsdException w:name="Medium Shading 2" w:semiHidden="0" w:uiPriority="64" w:unhideWhenUsed="0"/>
-    <w:lsdException w:name="Medium List 1" w:semiHidden="0" w:uiPriority="65" w:unhideWhenUsed="0"/>
-    <w:lsdException w:name="Medium List 2" w:semiHidden="0" w:uiPriority="66" w:unhideWhenUsed="0"/>
-    <w:lsdException w:name="Medium Grid 1" w:semiHidden="0" w:uiPriority="67" w:unhideWhenUsed="0"/>
-    <w:lsdException w:name="Medium Grid 2" w:semiHidden="0" w:uiPriority="68" w:unhideWhenUsed="0"/>
-    <w:lsdException w:name="Medium Grid 3" w:semiHidden="0" w:uiPriority="69" w:unhideWhenUsed="0"/>
-    <w:lsdException w:name="Dark List" w:semiHidden="0" w:uiPriority="70" w:unhideWhenUsed="0"/>
-    <w:lsdException w:name="Colorful Shading" w:semiHidden="0" w:uiPriority="71" w:unhideWhenUsed="0"/>
-    <w:lsdException w:name="Colorful List" w:semiHidden="0" w:uiPriority="72" w:unhideWhenUsed="0"/>
-    <w:lsdException w:name="Colorful Grid" w:semiHidden="0" w:uiPriority="73" w:unhideWhenUsed="0"/>
-    <w:lsdException w:name="Light Shading Accent 1" w:semiHidden="0" w:uiPriority="60" w:unhideWhenUsed="0"/>
-    <w:lsdException w:name="Light List Accent 1" w:semiHidden="0" w:uiPriority="61" w:unhideWhenUsed="0"/>
-    <w:lsdException w:name="Light Grid Accent 1" w:semiHidden="0" w:uiPriority="62" w:unhideWhenUsed="0"/>
-    <w:lsdException w:name="Medium Shading 1 Accent 1" w:semiHidden="0" w:uiPriority="63" w:unhideWhenUsed="0"/>
-    <w:lsdException w:name="Medium Shading 2 Accent 1" w:semiHidden="0" w:uiPriority="64" w:unhideWhenUsed="0"/>
-    <w:lsdException w:name="Medium List 1 Accent 1" w:semiHidden="0" w:uiPriority="65" w:unhideWhenUsed="0"/>
-    <w:lsdException w:name="Revision" w:unhideWhenUsed="0"/>
-    <w:lsdException w:name="List Paragraph" w:semiHidden="0" w:uiPriority="34" w:unhideWhenUsed="0" w:qFormat="1"/>
-    <w:lsdException w:name="Quote" w:semiHidden="0" w:uiPriority="29" w:unhideWhenUsed="0" w:qFormat="1"/>
-    <w:lsdException w:name="Intense Quote" w:semiHidden="0" w:uiPriority="30" w:unhideWhenUsed="0" w:qFormat="1"/>
-    <w:lsdException w:name="Medium List 2 Accent 1" w:semiHidden="0" w:uiPriority="66" w:unhideWhenUsed="0"/>
-    <w:lsdException w:name="Medium Grid 1 Accent 1" w:semiHidden="0" w:uiPriority="67" w:unhideWhenUsed="0"/>
-    <w:lsdException w:name="Medium Grid 2 Accent 1" w:semiHidden="0" w:uiPriority="68" w:unhideWhenUsed="0"/>
-    <w:lsdException w:name="Medium Grid 3 Accent 1" w:semiHidden="0" w:uiPriority="69" w:unhideWhenUsed="0"/>
-    <w:lsdException w:name="Dark List Accent 1" w:semiHidden="0" w:uiPriority="70" w:unhideWhenUsed="0"/>
-    <w:lsdException w:name="Colorful Shading Accent 1" w:semiHidden="0" w:uiPriority="71" w:unhideWhenUsed="0"/>
-    <w:lsdException w:name="Colorful List Accent 1" w:semiHidden="0" w:uiPriority="72" w:unhideWhenUsed="0"/>
-    <w:lsdException w:name="Colorful Grid Accent 1" w:semiHidden="0" w:uiPriority="73" w:unhideWhenUsed="0"/>
-    <w:lsdException w:name="Light Shading Accent 2" w:semiHidden="0" w:uiPriority="60" w:unhideWhenUsed="0"/>
-    <w:lsdException w:name="Light List Accent 2" w:semiHidden="0" w:uiPriority="61" w:unhideWhenUsed="0"/>
-    <w:lsdException w:name="Light Grid Accent 2" w:semiHidden="0" w:uiPriority="62" w:unhideWhenUsed="0"/>
-    <w:lsdException w:name="Medium Shading 1 Accent 2" w:semiHidden="0" w:uiPriority="63" w:unhideWhenUsed="0"/>
-    <w:lsdException w:name="Medium Shading 2 Accent 2" w:semiHidden="0" w:uiPriority="64" w:unhideWhenUsed="0"/>
-    <w:lsdException w:name="Medium List 1 Accent 2" w:semiHidden="0" w:uiPriority="65" w:unhideWhenUsed="0"/>
-    <w:lsdException w:name="Medium List 2 Accent 2" w:semiHidden="0" w:uiPriority="66" w:unhideWhenUsed="0"/>
-    <w:lsdException w:name="Medium Grid 1 Accent 2" w:semiHidden="0" w:uiPriority="67" w:unhideWhenUsed="0"/>
-    <w:lsdException w:name="Medium Grid 2 Accent 2" w:semiHidden="0" w:uiPriority="68" w:unhideWhenUsed="0"/>
-    <w:lsdException w:name="Medium Grid 3 Accent 2" w:semiHidden="0" w:uiPriority="69" w:unhideWhenUsed="0"/>
-    <w:lsdException w:name="Dark List Accent 2" w:semiHidden="0" w:uiPriority="70" w:unhideWhenUsed="0"/>
-    <w:lsdException w:name="Colorful Shading Accent 2" w:semiHidden="0" w:uiPriority="71" w:unhideWhenUsed="0"/>
-    <w:lsdException w:name="Colorful List Accent 2" w:semiHidden="0" w:uiPriority="72" w:unhideWhenUsed="0"/>
-    <w:lsdException w:name="Colorful Grid Accent 2" w:semiHidden="0" w:uiPriority="73" w:unhideWhenUsed="0"/>
-    <w:lsdException w:name="Light Shading Accent 3" w:semiHidden="0" w:uiPriority="60" w:unhideWhenUsed="0"/>
-    <w:lsdException w:name="Light List Accent 3" w:semiHidden="0" w:uiPriority="61" w:unhideWhenUsed="0"/>
-    <w:lsdException w:name="Light Grid Accent 3" w:semiHidden="0" w:uiPriority="62" w:unhideWhenUsed="0"/>
-    <w:lsdException w:name="Medium Shading 1 Accent 3" w:semiHidden="0" w:uiPriority="63" w:unhideWhenUsed="0"/>
-    <w:lsdException w:name="Medium Shading 2 Accent 3" w:semiHidden="0" w:uiPriority="64" w:unhideWhenUsed="0"/>
-    <w:lsdException w:name="Medium List 1 Accent 3" w:semiHidden="0" w:uiPriority="65" w:unhideWhenUsed="0"/>
-    <w:lsdException w:name="Medium List 2 Accent 3" w:semiHidden="0" w:uiPriority="66" w:unhideWhenUsed="0"/>
-    <w:lsdException w:name="Medium Grid 1 Accent 3" w:semiHidden="0" w:uiPriority="67" w:unhideWhenUsed="0"/>
-    <w:lsdException w:name="Medium Grid 2 Accent 3" w:semiHidden="0" w:uiPriority="68" w:unhideWhenUsed="0"/>
-    <w:lsdException w:name="Medium Grid 3 Accent 3" w:semiHidden="0" w:uiPriority="69" w:unhideWhenUsed="0"/>
-    <w:lsdException w:name="Dark List Accent 3" w:semiHidden="0" w:uiPriority="70" w:unhideWhenUsed="0"/>
-    <w:lsdException w:name="Colorful Shading Accent 3" w:semiHidden="0" w:uiPriority="71" w:unhideWhenUsed="0"/>
-    <w:lsdException w:name="Colorful List Accent 3" w:semiHidden="0" w:uiPriority="72" w:unhideWhenUsed="0"/>
-    <w:lsdException w:name="Colorful Grid Accent 3" w:semiHidden="0" w:uiPriority="73" w:unhideWhenUsed="0"/>
-    <w:lsdException w:name="Light Shading Accent 4" w:semiHidden="0" w:uiPriority="60" w:unhideWhenUsed="0"/>
-    <w:lsdException w:name="Light List Accent 4" w:semiHidden="0" w:uiPriority="61" w:unhideWhenUsed="0"/>
-    <w:lsdException w:name="Light Grid Accent 4" w:semiHidden="0" w:uiPriority="62" w:unhideWhenUsed="0"/>
-    <w:lsdException w:name="Medium Shading 1 Accent 4" w:semiHidden="0" w:uiPriority="63" w:unhideWhenUsed="0"/>
-    <w:lsdException w:name="Medium Shading 2 Accent 4" w:semiHidden="0" w:uiPriority="64" w:unhideWhenUsed="0"/>
-    <w:lsdException w:name="Medium List 1 Accent 4" w:semiHidden="0" w:uiPriority="65" w:unhideWhenUsed="0"/>
-    <w:lsdException w:name="Medium List 2 Accent 4" w:semiHidden="0" w:uiPriority="66" w:unhideWhenUsed="0"/>
-    <w:lsdException w:name="Medium Grid 1 Accent 4" w:semiHidden="0" w:uiPriority="67" w:unhideWhenUsed="0"/>
-    <w:lsdException w:name="Medium Grid 2 Accent 4" w:semiHidden="0" w:uiPriority="68" w:unhideWhenUsed="0"/>
-    <w:lsdException w:name="Medium Grid 3 Accent 4" w:semiHidden="0" w:uiPriority="69" w:unhideWhenUsed="0"/>
-    <w:lsdException w:name="Dark List Accent 4" w:semiHidden="0" w:uiPriority="70" w:unhideWhenUsed="0"/>
-    <w:lsdException w:name="Colorful Shading Accent 4" w:semiHidden="0" w:uiPriority="71" w:unhideWhenUsed="0"/>
-    <w:lsdException w:name="Colorful List Accent 4" w:semiHidden="0" w:uiPriority="72" w:unhideWhenUsed="0"/>
-    <w:lsdException w:name="Colorful Grid Accent 4" w:semiHidden="0" w:uiPriority="73" w:unhideWhenUsed="0"/>
-    <w:lsdException w:name="Light Shading Accent 5" w:semiHidden="0" w:uiPriority="60" w:unhideWhenUsed="0"/>
-    <w:lsdException w:name="Light List Accent 5" w:semiHidden="0" w:uiPriority="61" w:unhideWhenUsed="0"/>
-    <w:lsdException w:name="Light Grid Accent 5" w:semiHidden="0" w:uiPriority="62" w:unhideWhenUsed="0"/>
-    <w:lsdException w:name="Medium Shading 1 Accent 5" w:semiHidden="0" w:uiPriority="63" w:unhideWhenUsed="0"/>
-    <w:lsdException w:name="Medium Shading 2 Accent 5" w:semiHidden="0" w:uiPriority="64" w:unhideWhenUsed="0"/>
-    <w:lsdException w:name="Medium List 1 Accent 5" w:semiHidden="0" w:uiPriority="65" w:unhideWhenUsed="0"/>
-    <w:lsdException w:name="Medium List 2 Accent 5" w:semiHidden="0" w:uiPriority="66" w:unhideWhenUsed="0"/>
-    <w:lsdException w:name="Medium Grid 1 Accent 5" w:semiHidden="0" w:uiPriority="67" w:unhideWhenUsed="0"/>
-    <w:lsdException w:name="Medium Grid 2 Accent 5" w:semiHidden="0" w:uiPriority="68" w:unhideWhenUsed="0"/>
-    <w:lsdException w:name="Medium Grid 3 Accent 5" w:semiHidden="0" w:uiPriority="69" w:unhideWhenUsed="0"/>
-    <w:lsdException w:name="Dark List Accent 5" w:semiHidden="0" w:uiPriority="70" w:unhideWhenUsed="0"/>
-    <w:lsdException w:name="Colorful Shading Accent 5" w:semiHidden="0" w:uiPriority="71" w:unhideWhenUsed="0"/>
-    <w:lsdException w:name="Colorful List Accent 5" w:semiHidden="0" w:uiPriority="72" w:unhideWhenUsed="0"/>
-    <w:lsdException w:name="Colorful Grid Accent 5" w:semiHidden="0" w:uiPriority="73" w:unhideWhenUsed="0"/>
-    <w:lsdException w:name="Light Shading Accent 6" w:semiHidden="0" w:uiPriority="60" w:unhideWhenUsed="0"/>
-    <w:lsdException w:name="Light List Accent 6" w:semiHidden="0" w:uiPriority="61" w:unhideWhenUsed="0"/>
-    <w:lsdException w:name="Light Grid Accent 6" w:semiHidden="0" w:uiPriority="62" w:unhideWhenUsed="0"/>
-    <w:lsdException w:name="Medium Shading 1 Accent 6" w:semiHidden="0" w:uiPriority="63" w:unhideWhenUsed="0"/>
-    <w:lsdException w:name="Medium Shading 2 Accent 6" w:semiHidden="0" w:uiPriority="64" w:unhideWhenUsed="0"/>
-    <w:lsdException w:name="Medium List 1 Accent 6" w:semiHidden="0" w:uiPriority="65" w:unhideWhenUsed="0"/>
-    <w:lsdException w:name="Medium List 2 Accent 6" w:semiHidden="0" w:uiPriority="66" w:unhideWhenUsed="0"/>
-    <w:lsdException w:name="Medium Grid 1 Accent 6" w:semiHidden="0" w:uiPriority="67" w:unhideWhenUsed="0"/>
-    <w:lsdException w:name="Medium Grid 2 Accent 6" w:semiHidden="0" w:uiPriority="68" w:unhideWhenUsed="0"/>
-    <w:lsdException w:name="Medium Grid 3 Accent 6" w:semiHidden="0" w:uiPriority="69" w:unhideWhenUsed="0"/>
-    <w:lsdException w:name="Dark List Accent 6" w:semiHidden="0" w:uiPriority="70" w:unhideWhenUsed="0"/>
-    <w:lsdException w:name="Colorful Shading Accent 6" w:semiHidden="0" w:uiPriority="71" w:unhideWhenUsed="0"/>
-    <w:lsdException w:name="Colorful List Accent 6" w:semiHidden="0" w:uiPriority="72" w:unhideWhenUsed="0"/>
-    <w:lsdException w:name="Colorful Grid Accent 6" w:semiHidden="0" w:uiPriority="73" w:unhideWhenUsed="0"/>
-    <w:lsdException w:name="Subtle Emphasis" w:semiHidden="0" w:uiPriority="19" w:unhideWhenUsed="0" w:qFormat="1"/>
-    <w:lsdException w:name="Intense Emphasis" w:semiHidden="0" w:uiPriority="21" w:unhideWhenUsed="0" w:qFormat="1"/>
-    <w:lsdException w:name="Subtle Reference" w:semiHidden="0" w:uiPriority="31" w:unhideWhenUsed="0" w:qFormat="1"/>
-    <w:lsdException w:name="Intense Reference" w:semiHidden="0" w:uiPriority="32" w:unhideWhenUsed="0" w:qFormat="1"/>
-    <w:lsdException w:name="Book Title" w:semiHidden="0" w:uiPriority="33" w:unhideWhenUsed="0" w:qFormat="1"/>
-    <w:lsdException w:name="Bibliography" w:uiPriority="37"/>
-    <w:lsdException w:name="TOC Heading" w:uiPriority="39" w:qFormat="1"/>
+  <w:latentStyles w:defLockedState="0" w:defUIPriority="99" w:defSemiHidden="0" w:defUnhideWhenUsed="0" w:defQFormat="0" w:count="371">
+    <w:lsdException w:name="Normal" w:uiPriority="0" w:qFormat="1"/>
+    <w:lsdException w:name="heading 1" w:uiPriority="0" w:qFormat="1"/>
+    <w:lsdException w:name="heading 2" w:semiHidden="1" w:uiPriority="0" w:unhideWhenUsed="1" w:qFormat="1"/>
+    <w:lsdException w:name="heading 3" w:semiHidden="1" w:uiPriority="0" w:unhideWhenUsed="1" w:qFormat="1"/>
+    <w:lsdException w:name="heading 4" w:semiHidden="1" w:uiPriority="0" w:unhideWhenUsed="1" w:qFormat="1"/>
+    <w:lsdException w:name="heading 5" w:semiHidden="1" w:uiPriority="0" w:unhideWhenUsed="1" w:qFormat="1"/>
+    <w:lsdException w:name="heading 6" w:semiHidden="1" w:uiPriority="0" w:unhideWhenUsed="1" w:qFormat="1"/>
+    <w:lsdException w:name="heading 7" w:semiHidden="1" w:uiPriority="0" w:unhideWhenUsed="1" w:qFormat="1"/>
+    <w:lsdException w:name="heading 8" w:semiHidden="1" w:uiPriority="0" w:unhideWhenUsed="1" w:qFormat="1"/>
+    <w:lsdException w:name="heading 9" w:semiHidden="1" w:uiPriority="0" w:unhideWhenUsed="1" w:qFormat="1"/>
+    <w:lsdException w:name="index 1" w:semiHidden="1" w:unhideWhenUsed="1"/>
+    <w:lsdException w:name="index 2" w:semiHidden="1" w:unhideWhenUsed="1"/>
+    <w:lsdException w:name="index 3" w:semiHidden="1" w:unhideWhenUsed="1"/>
+    <w:lsdException w:name="index 4" w:semiHidden="1" w:unhideWhenUsed="1"/>
+    <w:lsdException w:name="index 5" w:semiHidden="1" w:unhideWhenUsed="1"/>
+    <w:lsdException w:name="index 6" w:semiHidden="1" w:unhideWhenUsed="1"/>
+    <w:lsdException w:name="index 7" w:semiHidden="1" w:unhideWhenUsed="1"/>
+    <w:lsdException w:name="index 8" w:semiHidden="1" w:unhideWhenUsed="1"/>
+    <w:lsdException w:name="index 9" w:semiHidden="1" w:unhideWhenUsed="1"/>
+    <w:lsdException w:name="toc 1" w:semiHidden="1" w:uiPriority="39" w:unhideWhenUsed="1"/>
+    <w:lsdException w:name="toc 2" w:semiHidden="1" w:uiPriority="39" w:unhideWhenUsed="1"/>
+    <w:lsdException w:name="toc 3" w:semiHidden="1" w:uiPriority="39" w:unhideWhenUsed="1"/>
+    <w:lsdException w:name="toc 4" w:semiHidden="1" w:uiPriority="39" w:unhideWhenUsed="1"/>
+    <w:lsdException w:name="toc 5" w:semiHidden="1" w:uiPriority="39" w:unhideWhenUsed="1"/>
+    <w:lsdException w:name="toc 6" w:semiHidden="1" w:uiPriority="39" w:unhideWhenUsed="1"/>
+    <w:lsdException w:name="toc 7" w:semiHidden="1" w:uiPriority="39" w:unhideWhenUsed="1"/>
+    <w:lsdException w:name="toc 8" w:semiHidden="1" w:uiPriority="39" w:unhideWhenUsed="1"/>
+    <w:lsdException w:name="toc 9" w:semiHidden="1" w:uiPriority="39" w:unhideWhenUsed="1"/>
+    <w:lsdException w:name="Normal Indent" w:semiHidden="1" w:unhideWhenUsed="1"/>
+    <w:lsdException w:name="footnote text" w:semiHidden="1" w:unhideWhenUsed="1"/>
+    <w:lsdException w:name="annotation text" w:semiHidden="1" w:unhideWhenUsed="1"/>
+    <w:lsdException w:name="header" w:semiHidden="1" w:uiPriority="0" w:unhideWhenUsed="1"/>
+    <w:lsdException w:name="footer" w:semiHidden="1" w:uiPriority="0" w:unhideWhenUsed="1"/>
+    <w:lsdException w:name="index heading" w:semiHidden="1" w:unhideWhenUsed="1"/>
+    <w:lsdException w:name="caption" w:semiHidden="1" w:uiPriority="35" w:unhideWhenUsed="1" w:qFormat="1"/>
+    <w:lsdException w:name="table of figures" w:semiHidden="1" w:unhideWhenUsed="1"/>
+    <w:lsdException w:name="envelope address" w:semiHidden="1" w:unhideWhenUsed="1"/>
+    <w:lsdException w:name="envelope return" w:semiHidden="1" w:unhideWhenUsed="1"/>
+    <w:lsdException w:name="footnote reference" w:semiHidden="1" w:unhideWhenUsed="1"/>
+    <w:lsdException w:name="annotation reference" w:semiHidden="1" w:unhideWhenUsed="1"/>
+    <w:lsdException w:name="line number" w:semiHidden="1" w:unhideWhenUsed="1"/>
+    <w:lsdException w:name="page number" w:semiHidden="1" w:uiPriority="0" w:unhideWhenUsed="1"/>
+    <w:lsdException w:name="endnote reference" w:semiHidden="1" w:unhideWhenUsed="1"/>
+    <w:lsdException w:name="endnote text" w:semiHidden="1" w:unhideWhenUsed="1"/>
+    <w:lsdException w:name="table of authorities" w:semiHidden="1" w:unhideWhenUsed="1"/>
+    <w:lsdException w:name="macro" w:semiHidden="1" w:unhideWhenUsed="1"/>
+    <w:lsdException w:name="toa heading" w:semiHidden="1" w:unhideWhenUsed="1"/>
+    <w:lsdException w:name="List" w:semiHidden="1" w:unhideWhenUsed="1"/>
+    <w:lsdException w:name="List Bullet" w:semiHidden="1" w:unhideWhenUsed="1"/>
+    <w:lsdException w:name="List Number" w:semiHidden="1" w:unhideWhenUsed="1"/>
+    <w:lsdException w:name="List 2" w:semiHidden="1" w:unhideWhenUsed="1"/>
+    <w:lsdException w:name="List 3" w:semiHidden="1" w:unhideWhenUsed="1"/>
+    <w:lsdException w:name="List 4" w:semiHidden="1" w:unhideWhenUsed="1"/>
+    <w:lsdException w:name="List 5" w:semiHidden="1" w:unhideWhenUsed="1"/>
+    <w:lsdException w:name="List Bullet 2" w:semiHidden="1" w:unhideWhenUsed="1"/>
+    <w:lsdException w:name="List Bullet 3" w:semiHidden="1" w:unhideWhenUsed="1"/>
+    <w:lsdException w:name="List Bullet 4" w:semiHidden="1" w:unhideWhenUsed="1"/>
+    <w:lsdException w:name="List Bullet 5" w:semiHidden="1" w:unhideWhenUsed="1"/>
+    <w:lsdException w:name="List Number 2" w:semiHidden="1" w:unhideWhenUsed="1"/>
+    <w:lsdException w:name="List Number 3" w:semiHidden="1" w:unhideWhenUsed="1"/>
+    <w:lsdException w:name="List Number 4" w:semiHidden="1" w:unhideWhenUsed="1"/>
+    <w:lsdException w:name="List Number 5" w:semiHidden="1" w:unhideWhenUsed="1"/>
+    <w:lsdException w:name="Title" w:uiPriority="0" w:qFormat="1"/>
+    <w:lsdException w:name="Closing" w:semiHidden="1" w:unhideWhenUsed="1"/>
+    <w:lsdException w:name="Signature" w:semiHidden="1" w:unhideWhenUsed="1"/>
+    <w:lsdException w:name="Default Paragraph Font" w:semiHidden="1" w:uiPriority="1" w:unhideWhenUsed="1"/>
+    <w:lsdException w:name="Body Text" w:semiHidden="1" w:unhideWhenUsed="1"/>
+    <w:lsdException w:name="Body Text Indent" w:semiHidden="1" w:unhideWhenUsed="1"/>
+    <w:lsdException w:name="List Continue" w:semiHidden="1" w:unhideWhenUsed="1"/>
+    <w:lsdException w:name="List Continue 2" w:semiHidden="1" w:unhideWhenUsed="1"/>
+    <w:lsdException w:name="List Continue 3" w:semiHidden="1" w:unhideWhenUsed="1"/>
+    <w:lsdException w:name="List Continue 4" w:semiHidden="1" w:unhideWhenUsed="1"/>
+    <w:lsdException w:name="List Continue 5" w:semiHidden="1" w:unhideWhenUsed="1"/>
+    <w:lsdException w:name="Message Header" w:semiHidden="1" w:unhideWhenUsed="1"/>
+    <w:lsdException w:name="Subtitle" w:uiPriority="11" w:qFormat="1"/>
+    <w:lsdException w:name="Salutation" w:semiHidden="1" w:unhideWhenUsed="1"/>
+    <w:lsdException w:name="Date" w:semiHidden="1" w:unhideWhenUsed="1"/>
+    <w:lsdException w:name="Body Text First Indent" w:semiHidden="1" w:unhideWhenUsed="1"/>
+    <w:lsdException w:name="Body Text First Indent 2" w:semiHidden="1" w:unhideWhenUsed="1"/>
+    <w:lsdException w:name="Note Heading" w:semiHidden="1" w:unhideWhenUsed="1"/>
+    <w:lsdException w:name="Body Text 2" w:semiHidden="1" w:unhideWhenUsed="1"/>
+    <w:lsdException w:name="Body Text 3" w:semiHidden="1" w:unhideWhenUsed="1"/>
+    <w:lsdException w:name="Body Text Indent 2" w:semiHidden="1" w:unhideWhenUsed="1"/>
+    <w:lsdException w:name="Body Text Indent 3" w:semiHidden="1" w:unhideWhenUsed="1"/>
+    <w:lsdException w:name="Block Text" w:semiHidden="1" w:unhideWhenUsed="1"/>
+    <w:lsdException w:name="Hyperlink" w:semiHidden="1" w:unhideWhenUsed="1"/>
+    <w:lsdException w:name="FollowedHyperlink" w:semiHidden="1" w:unhideWhenUsed="1"/>
+    <w:lsdException w:name="Strong" w:uiPriority="0" w:qFormat="1"/>
+    <w:lsdException w:name="Emphasis" w:uiPriority="20" w:qFormat="1"/>
+    <w:lsdException w:name="Document Map" w:semiHidden="1" w:unhideWhenUsed="1"/>
+    <w:lsdException w:name="Plain Text" w:semiHidden="1" w:unhideWhenUsed="1"/>
+    <w:lsdException w:name="E-mail Signature" w:semiHidden="1" w:unhideWhenUsed="1"/>
+    <w:lsdException w:name="HTML Top of Form" w:semiHidden="1" w:unhideWhenUsed="1"/>
+    <w:lsdException w:name="HTML Bottom of Form" w:semiHidden="1" w:unhideWhenUsed="1"/>
+    <w:lsdException w:name="Normal (Web)" w:semiHidden="1" w:unhideWhenUsed="1"/>
+    <w:lsdException w:name="HTML Acronym" w:semiHidden="1" w:unhideWhenUsed="1"/>
+    <w:lsdException w:name="HTML Address" w:semiHidden="1" w:unhideWhenUsed="1"/>
+    <w:lsdException w:name="HTML Cite" w:semiHidden="1" w:unhideWhenUsed="1"/>
+    <w:lsdException w:name="HTML Code" w:semiHidden="1" w:unhideWhenUsed="1"/>
+    <w:lsdException w:name="HTML Definition" w:semiHidden="1" w:unhideWhenUsed="1"/>
+    <w:lsdException w:name="HTML Keyboard" w:semiHidden="1" w:unhideWhenUsed="1"/>
+    <w:lsdException w:name="HTML Preformatted" w:semiHidden="1" w:unhideWhenUsed="1"/>
+    <w:lsdException w:name="HTML Sample" w:semiHidden="1" w:unhideWhenUsed="1"/>
+    <w:lsdException w:name="HTML Typewriter" w:semiHidden="1" w:unhideWhenUsed="1"/>
+    <w:lsdException w:name="HTML Variable" w:semiHidden="1" w:unhideWhenUsed="1"/>
+    <w:lsdException w:name="Normal Table" w:semiHidden="1" w:unhideWhenUsed="1"/>
+    <w:lsdException w:name="annotation subject" w:semiHidden="1" w:unhideWhenUsed="1"/>
+    <w:lsdException w:name="No List" w:semiHidden="1" w:unhideWhenUsed="1"/>
+    <w:lsdException w:name="Outline List 1" w:semiHidden="1" w:unhideWhenUsed="1"/>
+    <w:lsdException w:name="Outline List 2" w:semiHidden="1" w:unhideWhenUsed="1"/>
+    <w:lsdException w:name="Outline List 3" w:semiHidden="1" w:unhideWhenUsed="1"/>
+    <w:lsdException w:name="Table Simple 1" w:semiHidden="1" w:unhideWhenUsed="1"/>
+    <w:lsdException w:name="Table Simple 2" w:semiHidden="1" w:unhideWhenUsed="1"/>
+    <w:lsdException w:name="Table Simple 3" w:semiHidden="1" w:unhideWhenUsed="1"/>
+    <w:lsdException w:name="Table Classic 1" w:semiHidden="1" w:unhideWhenUsed="1"/>
+    <w:lsdException w:name="Table Classic 2" w:semiHidden="1" w:unhideWhenUsed="1"/>
+    <w:lsdException w:name="Table Classic 3" w:semiHidden="1" w:unhideWhenUsed="1"/>
+    <w:lsdException w:name="Table Classic 4" w:semiHidden="1" w:unhideWhenUsed="1"/>
+    <w:lsdException w:name="Table Colorful 1" w:semiHidden="1" w:unhideWhenUsed="1"/>
+    <w:lsdException w:name="Table Colorful 2" w:semiHidden="1" w:unhideWhenUsed="1"/>
+    <w:lsdException w:name="Table Colorful 3" w:semiHidden="1" w:unhideWhenUsed="1"/>
+    <w:lsdException w:name="Table Columns 1" w:semiHidden="1" w:unhideWhenUsed="1"/>
+    <w:lsdException w:name="Table Columns 2" w:semiHidden="1" w:unhideWhenUsed="1"/>
+    <w:lsdException w:name="Table Columns 3" w:semiHidden="1" w:unhideWhenUsed="1"/>
+    <w:lsdException w:name="Table Columns 4" w:semiHidden="1" w:unhideWhenUsed="1"/>
+    <w:lsdException w:name="Table Columns 5" w:semiHidden="1" w:unhideWhenUsed="1"/>
+    <w:lsdException w:name="Table Grid 1" w:semiHidden="1" w:unhideWhenUsed="1"/>
+    <w:lsdException w:name="Table Grid 2" w:semiHidden="1" w:unhideWhenUsed="1"/>
+    <w:lsdException w:name="Table Grid 3" w:semiHidden="1" w:unhideWhenUsed="1"/>
+    <w:lsdException w:name="Table Grid 4" w:semiHidden="1" w:unhideWhenUsed="1"/>
+    <w:lsdException w:name="Table Grid 5" w:semiHidden="1" w:unhideWhenUsed="1"/>
+    <w:lsdException w:name="Table Grid 6" w:semiHidden="1" w:unhideWhenUsed="1"/>
+    <w:lsdException w:name="Table Grid 7" w:semiHidden="1" w:unhideWhenUsed="1"/>
+    <w:lsdException w:name="Table Grid 8" w:semiHidden="1" w:unhideWhenUsed="1"/>
+    <w:lsdException w:name="Table List 1" w:semiHidden="1" w:unhideWhenUsed="1"/>
+    <w:lsdException w:name="Table List 2" w:semiHidden="1" w:unhideWhenUsed="1"/>
+    <w:lsdException w:name="Table List 3" w:semiHidden="1" w:unhideWhenUsed="1"/>
+    <w:lsdException w:name="Table List 4" w:semiHidden="1" w:unhideWhenUsed="1"/>
+    <w:lsdException w:name="Table List 5" w:semiHidden="1" w:unhideWhenUsed="1"/>
+    <w:lsdException w:name="Table List 6" w:semiHidden="1" w:unhideWhenUsed="1"/>
+    <w:lsdException w:name="Table List 7" w:semiHidden="1" w:unhideWhenUsed="1"/>
+    <w:lsdException w:name="Table List 8" w:semiHidden="1" w:unhideWhenUsed="1"/>
+    <w:lsdException w:name="Table 3D effects 1" w:semiHidden="1" w:unhideWhenUsed="1"/>
+    <w:lsdException w:name="Table 3D effects 2" w:semiHidden="1" w:unhideWhenUsed="1"/>
+    <w:lsdException w:name="Table 3D effects 3" w:semiHidden="1" w:unhideWhenUsed="1"/>
+    <w:lsdException w:name="Table Contemporary" w:semiHidden="1" w:unhideWhenUsed="1"/>
+    <w:lsdException w:name="Table Elegant" w:semiHidden="1" w:unhideWhenUsed="1"/>
+    <w:lsdException w:name="Table Professional" w:semiHidden="1" w:unhideWhenUsed="1"/>
+    <w:lsdException w:name="Table Subtle 1" w:semiHidden="1" w:unhideWhenUsed="1"/>
+    <w:lsdException w:name="Table Subtle 2" w:semiHidden="1" w:unhideWhenUsed="1"/>
+    <w:lsdException w:name="Table Web 1" w:semiHidden="1" w:unhideWhenUsed="1"/>
+    <w:lsdException w:name="Table Web 2" w:semiHidden="1" w:unhideWhenUsed="1"/>
+    <w:lsdException w:name="Table Web 3" w:semiHidden="1" w:unhideWhenUsed="1"/>
+    <w:lsdException w:name="Balloon Text" w:semiHidden="1" w:unhideWhenUsed="1"/>
+    <w:lsdException w:name="Table Grid" w:uiPriority="59"/>
+    <w:lsdException w:name="Table Theme" w:semiHidden="1" w:unhideWhenUsed="1"/>
+    <w:lsdException w:name="Placeholder Text" w:semiHidden="1"/>
+    <w:lsdException w:name="No Spacing" w:uiPriority="1" w:qFormat="1"/>
+    <w:lsdException w:name="Light Shading" w:uiPriority="60"/>
+    <w:lsdException w:name="Light List" w:uiPriority="61"/>
+    <w:lsdException w:name="Light Grid" w:uiPriority="62"/>
+    <w:lsdException w:name="Medium Shading 1" w:uiPriority="63"/>
+    <w:lsdException w:name="Medium Shading 2" w:uiPriority="64"/>
+    <w:lsdException w:name="Medium List 1" w:uiPriority="65"/>
+    <w:lsdException w:name="Medium List 2" w:uiPriority="66"/>
+    <w:lsdException w:name="Medium Grid 1" w:uiPriority="67"/>
+    <w:lsdException w:name="Medium Grid 2" w:uiPriority="68"/>
+    <w:lsdException w:name="Medium Grid 3" w:uiPriority="69"/>
+    <w:lsdException w:name="Dark List" w:uiPriority="70"/>
+    <w:lsdException w:name="Colorful Shading" w:uiPriority="71"/>
+    <w:lsdException w:name="Colorful List" w:uiPriority="72"/>
+    <w:lsdException w:name="Colorful Grid" w:uiPriority="73"/>
+    <w:lsdException w:name="Light Shading Accent 1" w:uiPriority="60"/>
+    <w:lsdException w:name="Light List Accent 1" w:uiPriority="61"/>
+    <w:lsdException w:name="Light Grid Accent 1" w:uiPriority="62"/>
+    <w:lsdException w:name="Medium Shading 1 Accent 1" w:uiPriority="63"/>
+    <w:lsdException w:name="Medium Shading 2 Accent 1" w:uiPriority="64"/>
+    <w:lsdException w:name="Medium List 1 Accent 1" w:uiPriority="65"/>
+    <w:lsdException w:name="Revision" w:semiHidden="1"/>
+    <w:lsdException w:name="List Paragraph" w:uiPriority="34" w:qFormat="1"/>
+    <w:lsdException w:name="Quote" w:uiPriority="29" w:qFormat="1"/>
+    <w:lsdException w:name="Intense Quote" w:uiPriority="30" w:qFormat="1"/>
+    <w:lsdException w:name="Medium List 2 Accent 1" w:uiPriority="66"/>
+    <w:lsdException w:name="Medium Grid 1 Accent 1" w:uiPriority="67"/>
+    <w:lsdException w:name="Medium Grid 2 Accent 1" w:uiPriority="68"/>
+    <w:lsdException w:name="Medium Grid 3 Accent 1" w:uiPriority="69"/>
+    <w:lsdException w:name="Dark List Accent 1" w:uiPriority="70"/>
+    <w:lsdException w:name="Colorful Shading Accent 1" w:uiPriority="71"/>
+    <w:lsdException w:name="Colorful List Accent 1" w:uiPriority="72"/>
+    <w:lsdException w:name="Colorful Grid Accent 1" w:uiPriority="73"/>
+    <w:lsdException w:name="Light Shading Accent 2" w:uiPriority="60"/>
+    <w:lsdException w:name="Light List Accent 2" w:uiPriority="61"/>
+    <w:lsdException w:name="Light Grid Accent 2" w:uiPriority="62"/>
+    <w:lsdException w:name="Medium Shading 1 Accent 2" w:uiPriority="63"/>
+    <w:lsdException w:name="Medium Shading 2 Accent 2" w:uiPriority="64"/>
+    <w:lsdException w:name="Medium List 1 Accent 2" w:uiPriority="65"/>
+    <w:lsdException w:name="Medium List 2 Accent 2" w:uiPriority="66"/>
+    <w:lsdException w:name="Medium Grid 1 Accent 2" w:uiPriority="67"/>
+    <w:lsdException w:name="Medium Grid 2 Accent 2" w:uiPriority="68"/>
+    <w:lsdException w:name="Medium Grid 3 Accent 2" w:uiPriority="69"/>
+    <w:lsdException w:name="Dark List Accent 2" w:uiPriority="70"/>
+    <w:lsdException w:name="Colorful Shading Accent 2" w:uiPriority="71"/>
+    <w:lsdException w:name="Colorful List Accent 2" w:uiPriority="72"/>
+    <w:lsdException w:name="Colorful Grid Accent 2" w:uiPriority="73"/>
+    <w:lsdException w:name="Light Shading Accent 3" w:uiPriority="60"/>
+    <w:lsdException w:name="Light List Accent 3" w:uiPriority="61"/>
+    <w:lsdException w:name="Light Grid Accent 3" w:uiPriority="62"/>
+    <w:lsdException w:name="Medium Shading 1 Accent 3" w:uiPriority="63"/>
+    <w:lsdException w:name="Medium Shading 2 Accent 3" w:uiPriority="64"/>
+    <w:lsdException w:name="Medium List 1 Accent 3" w:uiPriority="65"/>
+    <w:lsdException w:name="Medium List 2 Accent 3" w:uiPriority="66"/>
+    <w:lsdException w:name="Medium Grid 1 Accent 3" w:uiPriority="67"/>
+    <w:lsdException w:name="Medium Grid 2 Accent 3" w:uiPriority="68"/>
+    <w:lsdException w:name="Medium Grid 3 Accent 3" w:uiPriority="69"/>
+    <w:lsdException w:name="Dark List Accent 3" w:uiPriority="70"/>
+    <w:lsdException w:name="Colorful Shading Accent 3" w:uiPriority="71"/>
+    <w:lsdException w:name="Colorful List Accent 3" w:uiPriority="72"/>
+    <w:lsdException w:name="Colorful Grid Accent 3" w:uiPriority="73"/>
+    <w:lsdException w:name="Light Shading Accent 4" w:uiPriority="60"/>
+    <w:lsdException w:name="Light List Accent 4" w:uiPriority="61"/>
+    <w:lsdException w:name="Light Grid Accent 4" w:uiPriority="62"/>
+    <w:lsdException w:name="Medium Shading 1 Accent 4" w:uiPriority="63"/>
+    <w:lsdException w:name="Medium Shading 2 Accent 4" w:uiPriority="64"/>
+    <w:lsdException w:name="Medium List 1 Accent 4" w:uiPriority="65"/>
+    <w:lsdException w:name="Medium List 2 Accent 4" w:uiPriority="66"/>
+    <w:lsdException w:name="Medium Grid 1 Accent 4" w:uiPriority="67"/>
+    <w:lsdException w:name="Medium Grid 2 Accent 4" w:uiPriority="68"/>
+    <w:lsdException w:name="Medium Grid 3 Accent 4" w:uiPriority="69"/>
+    <w:lsdException w:name="Dark List Accent 4" w:uiPriority="70"/>
+    <w:lsdException w:name="Colorful Shading Accent 4" w:uiPriority="71"/>
+    <w:lsdException w:name="Colorful List Accent 4" w:uiPriority="72"/>
+    <w:lsdException w:name="Colorful Grid Accent 4" w:uiPriority="73"/>
+    <w:lsdException w:name="Light Shading Accent 5" w:uiPriority="60"/>
+    <w:lsdException w:name="Light List Accent 5" w:uiPriority="61"/>
+    <w:lsdException w:name="Light Grid Accent 5" w:uiPriority="62"/>
+    <w:lsdException w:name="Medium Shading 1 Accent 5" w:uiPriority="63"/>
+    <w:lsdException w:name="Medium Shading 2 Accent 5" w:uiPriority="64"/>
+    <w:lsdException w:name="Medium List 1 Accent 5" w:uiPriority="65"/>
+    <w:lsdException w:name="Medium List 2 Accent 5" w:uiPriority="66"/>
+    <w:lsdException w:name="Medium Grid 1 Accent 5" w:uiPriority="67"/>
+    <w:lsdException w:name="Medium Grid 2 Accent 5" w:uiPriority="68"/>
+    <w:lsdException w:name="Medium Grid 3 Accent 5" w:uiPriority="69"/>
+    <w:lsdException w:name="Dark List Accent 5" w:uiPriority="70"/>
+    <w:lsdException w:name="Colorful Shading Accent 5" w:uiPriority="71"/>
+    <w:lsdException w:name="Colorful List Accent 5" w:uiPriority="72"/>
+    <w:lsdException w:name="Colorful Grid Accent 5" w:uiPriority="73"/>
+    <w:lsdException w:name="Light Shading Accent 6" w:uiPriority="60"/>
+    <w:lsdException w:name="Light List Accent 6" w:uiPriority="61"/>
+    <w:lsdException w:name="Light Grid Accent 6" w:uiPriority="62"/>
+    <w:lsdException w:name="Medium Shading 1 Accent 6" w:uiPriority="63"/>
+    <w:lsdException w:name="Medium Shading 2 Accent 6" w:uiPriority="64"/>
+    <w:lsdException w:name="Medium List 1 Accent 6" w:uiPriority="65"/>
+    <w:lsdException w:name="Medium List 2 Accent 6" w:uiPriority="66"/>
+    <w:lsdException w:name="Medium Grid 1 Accent 6" w:uiPriority="67"/>
+    <w:lsdException w:name="Medium Grid 2 Accent 6" w:uiPriority="68"/>
+    <w:lsdException w:name="Medium Grid 3 Accent 6" w:uiPriority="69"/>
+    <w:lsdException w:name="Dark List Accent 6" w:uiPriority="70"/>
+    <w:lsdException w:name="Colorful Shading Accent 6" w:uiPriority="71"/>
+    <w:lsdException w:name="Colorful List Accent 6" w:uiPriority="72"/>
+    <w:lsdException w:name="Colorful Grid Accent 6" w:uiPriority="73"/>
+    <w:lsdException w:name="Subtle Emphasis" w:uiPriority="19" w:qFormat="1"/>
+    <w:lsdException w:name="Intense Emphasis" w:uiPriority="21" w:qFormat="1"/>
+    <w:lsdException w:name="Subtle Reference" w:uiPriority="31" w:qFormat="1"/>
+    <w:lsdException w:name="Intense Reference" w:uiPriority="32" w:qFormat="1"/>
+    <w:lsdException w:name="Book Title" w:uiPriority="33" w:qFormat="1"/>
+    <w:lsdException w:name="Bibliography" w:semiHidden="1" w:uiPriority="37" w:unhideWhenUsed="1"/>
+    <w:lsdException w:name="TOC Heading" w:semiHidden="1" w:uiPriority="39" w:unhideWhenUsed="1" w:qFormat="1"/>
+    <w:lsdException w:name="Plain Table 1" w:uiPriority="41"/>
+    <w:lsdException w:name="Plain Table 2" w:uiPriority="42"/>
+    <w:lsdException w:name="Plain Table 3" w:uiPriority="43"/>
+    <w:lsdException w:name="Plain Table 4" w:uiPriority="44"/>
+    <w:lsdException w:name="Plain Table 5" w:uiPriority="45"/>
+    <w:lsdException w:name="Grid Table Light" w:uiPriority="40"/>
+    <w:lsdException w:name="Grid Table 1 Light" w:uiPriority="46"/>
+    <w:lsdException w:name="Grid Table 2" w:uiPriority="47"/>
+    <w:lsdException w:name="Grid Table 3" w:uiPriority="48"/>
+    <w:lsdException w:name="Grid Table 4" w:uiPriority="49"/>
+    <w:lsdException w:name="Grid Table 5 Dark" w:uiPriority="50"/>
+    <w:lsdException w:name="Grid Table 6 Colorful" w:uiPriority="51"/>
+    <w:lsdException w:name="Grid Table 7 Colorful" w:uiPriority="52"/>
+    <w:lsdException w:name="Grid Table 1 Light Accent 1" w:uiPriority="46"/>
+    <w:lsdException w:name="Grid Table 2 Accent 1" w:uiPriority="47"/>
+    <w:lsdException w:name="Grid Table 3 Accent 1" w:uiPriority="48"/>
+    <w:lsdException w:name="Grid Table 4 Accent 1" w:uiPriority="49"/>
+    <w:lsdException w:name="Grid Table 5 Dark Accent 1" w:uiPriority="50"/>
+    <w:lsdException w:name="Grid Table 6 Colorful Accent 1" w:uiPriority="51"/>
+    <w:lsdException w:name="Grid Table 7 Colorful Accent 1" w:uiPriority="52"/>
+    <w:lsdException w:name="Grid Table 1 Light Accent 2" w:uiPriority="46"/>
+    <w:lsdException w:name="Grid Table 2 Accent 2" w:uiPriority="47"/>
+    <w:lsdException w:name="Grid Table 3 Accent 2" w:uiPriority="48"/>
+    <w:lsdException w:name="Grid Table 4 Accent 2" w:uiPriority="49"/>
+    <w:lsdException w:name="Grid Table 5 Dark Accent 2" w:uiPriority="50"/>
+    <w:lsdException w:name="Grid Table 6 Colorful Accent 2" w:uiPriority="51"/>
+    <w:lsdException w:name="Grid Table 7 Colorful Accent 2" w:uiPriority="52"/>
+    <w:lsdException w:name="Grid Table 1 Light Accent 3" w:uiPriority="46"/>
+    <w:lsdException w:name="Grid Table 2 Accent 3" w:uiPriority="47"/>
+    <w:lsdException w:name="Grid Table 3 Accent 3" w:uiPriority="48"/>
+    <w:lsdException w:name="Grid Table 4 Accent 3" w:uiPriority="49"/>
+    <w:lsdException w:name="Grid Table 5 Dark Accent 3" w:uiPriority="50"/>
+    <w:lsdException w:name="Grid Table 6 Colorful Accent 3" w:uiPriority="51"/>
+    <w:lsdException w:name="Grid Table 7 Colorful Accent 3" w:uiPriority="52"/>
+    <w:lsdException w:name="Grid Table 1 Light Accent 4" w:uiPriority="46"/>
+    <w:lsdException w:name="Grid Table 2 Accent 4" w:uiPriority="47"/>
+    <w:lsdException w:name="Grid Table 3 Accent 4" w:uiPriority="48"/>
+    <w:lsdException w:name="Grid Table 4 Accent 4" w:uiPriority="49"/>
+    <w:lsdException w:name="Grid Table 5 Dark Accent 4" w:uiPriority="50"/>
+    <w:lsdException w:name="Grid Table 6 Colorful Accent 4" w:uiPriority="51"/>
+    <w:lsdException w:name="Grid Table 7 Colorful Accent 4" w:uiPriority="52"/>
+    <w:lsdException w:name="Grid Table 1 Light Accent 5" w:uiPriority="46"/>
+    <w:lsdException w:name="Grid Table 2 Accent 5" w:uiPriority="47"/>
+    <w:lsdException w:name="Grid Table 3 Accent 5" w:uiPriority="48"/>
+    <w:lsdException w:name="Grid Table 4 Accent 5" w:uiPriority="49"/>
+    <w:lsdException w:name="Grid Table 5 Dark Accent 5" w:uiPriority="50"/>
+    <w:lsdException w:name="Grid Table 6 Colorful Accent 5" w:uiPriority="51"/>
+    <w:lsdException w:name="Grid Table 7 Colorful Accent 5" w:uiPriority="52"/>
+    <w:lsdException w:name="Grid Table 1 Light Accent 6" w:uiPriority="46"/>
+    <w:lsdException w:name="Grid Table 2 Accent 6" w:uiPriority="47"/>
+    <w:lsdException w:name="Grid Table 3 Accent 6" w:uiPriority="48"/>
+    <w:lsdException w:name="Grid Table 4 Accent 6" w:uiPriority="49"/>
+    <w:lsdException w:name="Grid Table 5 Dark Accent 6" w:uiPriority="50"/>
+    <w:lsdException w:name="Grid Table 6 Colorful Accent 6" w:uiPriority="51"/>
+    <w:lsdException w:name="Grid Table 7 Colorful Accent 6" w:uiPriority="52"/>
+    <w:lsdException w:name="List Table 1 Light" w:uiPriority="46"/>
+    <w:lsdException w:name="List Table 2" w:uiPriority="47"/>
+    <w:lsdException w:name="List Table 3" w:uiPriority="48"/>
+    <w:lsdException w:name="List Table 4" w:uiPriority="49"/>
+    <w:lsdException w:name="List Table 5 Dark" w:uiPriority="50"/>
+    <w:lsdException w:name="List Table 6 Colorful" w:uiPriority="51"/>
+    <w:lsdException w:name="List Table 7 Colorful" w:uiPriority="52"/>
+    <w:lsdException w:name="List Table 1 Light Accent 1" w:uiPriority="46"/>
+    <w:lsdException w:name="List Table 2 Accent 1" w:uiPriority="47"/>
+    <w:lsdException w:name="List Table 3 Accent 1" w:uiPriority="48"/>
+    <w:lsdException w:name="List Table 4 Accent 1" w:uiPriority="49"/>
+    <w:lsdException w:name="List Table 5 Dark Accent 1" w:uiPriority="50"/>
+    <w:lsdException w:name="List Table 6 Colorful Accent 1" w:uiPriority="51"/>
+    <w:lsdException w:name="List Table 7 Colorful Accent 1" w:uiPriority="52"/>
+    <w:lsdException w:name="List Table 1 Light Accent 2" w:uiPriority="46"/>
+    <w:lsdException w:name="List Table 2 Accent 2" w:uiPriority="47"/>
+    <w:lsdException w:name="List Table 3 Accent 2" w:uiPriority="48"/>
+    <w:lsdException w:name="List Table 4 Accent 2" w:uiPriority="49"/>
+    <w:lsdException w:name="List Table 5 Dark Accent 2" w:uiPriority="50"/>
+    <w:lsdException w:name="List Table 6 Colorful Accent 2" w:uiPriority="51"/>
+    <w:lsdException w:name="List Table 7 Colorful Accent 2" w:uiPriority="52"/>
+    <w:lsdException w:name="List Table 1 Light Accent 3" w:uiPriority="46"/>
+    <w:lsdException w:name="List Table 2 Accent 3" w:uiPriority="47"/>
+    <w:lsdException w:name="List Table 3 Accent 3" w:uiPriority="48"/>
+    <w:lsdException w:name="List Table 4 Accent 3" w:uiPriority="49"/>
+    <w:lsdException w:name="List Table 5 Dark Accent 3" w:uiPriority="50"/>
+    <w:lsdException w:name="List Table 6 Colorful Accent 3" w:uiPriority="51"/>
+    <w:lsdException w:name="List Table 7 Colorful Accent 3" w:uiPriority="52"/>
+    <w:lsdException w:name="List Table 1 Light Accent 4" w:uiPriority="46"/>
+    <w:lsdException w:name="List Table 2 Accent 4" w:uiPriority="47"/>
+    <w:lsdException w:name="List Table 3 Accent 4" w:uiPriority="48"/>
+    <w:lsdException w:name="List Table 4 Accent 4" w:uiPriority="49"/>
+    <w:lsdException w:name="List Table 5 Dark Accent 4" w:uiPriority="50"/>
+    <w:lsdException w:name="List Table 6 Colorful Accent 4" w:uiPriority="51"/>
+    <w:lsdException w:name="List Table 7 Colorful Accent 4" w:uiPriority="52"/>
+    <w:lsdException w:name="List Table 1 Light Accent 5" w:uiPriority="46"/>
+    <w:lsdException w:name="List Table 2 Accent 5" w:uiPriority="47"/>
+    <w:lsdException w:name="List Table 3 Accent 5" w:uiPriority="48"/>
+    <w:lsdException w:name="List Table 4 Accent 5" w:uiPriority="49"/>
+    <w:lsdException w:name="List Table 5 Dark Accent 5" w:uiPriority="50"/>
+    <w:lsdException w:name="List Table 6 Colorful Accent 5" w:uiPriority="51"/>
+    <w:lsdException w:name="List Table 7 Colorful Accent 5" w:uiPriority="52"/>
+    <w:lsdException w:name="List Table 1 Light Accent 6" w:uiPriority="46"/>
+    <w:lsdException w:name="List Table 2 Accent 6" w:uiPriority="47"/>
+    <w:lsdException w:name="List Table 3 Accent 6" w:uiPriority="48"/>
+    <w:lsdException w:name="List Table 4 Accent 6" w:uiPriority="49"/>
+    <w:lsdException w:name="List Table 5 Dark Accent 6" w:uiPriority="50"/>
+    <w:lsdException w:name="List Table 6 Colorful Accent 6" w:uiPriority="51"/>
+    <w:lsdException w:name="List Table 7 Colorful Accent 6" w:uiPriority="52"/>
   </w:latentStyles>
   <w:style w:type="paragraph" w:default="1" w:styleId="Normal">
     <w:name w:val="Normal"/>
@@ -4877,7 +6361,6 @@
     <w:uiPriority w:val="99"/>
     <w:semiHidden/>
     <w:unhideWhenUsed/>
-    <w:qFormat/>
     <w:tblPr>
       <w:tblInd w:w="0" w:type="dxa"/>
       <w:tblCellMar>
@@ -5209,6 +6692,34 @@
       <w:contextualSpacing/>
     </w:pPr>
   </w:style>
+  <w:style w:type="paragraph" w:styleId="NormalWeb">
+    <w:name w:val="Normal (Web)"/>
+    <w:basedOn w:val="Normal"/>
+    <w:uiPriority w:val="99"/>
+    <w:semiHidden/>
+    <w:unhideWhenUsed/>
+    <w:rsid w:val="0027471E"/>
+    <w:pPr>
+      <w:widowControl/>
+      <w:spacing w:before="100" w:beforeAutospacing="1" w:after="100" w:afterAutospacing="1" w:line="240" w:lineRule="auto"/>
+    </w:pPr>
+    <w:rPr>
+      <w:sz w:val="24"/>
+      <w:szCs w:val="24"/>
+    </w:rPr>
+  </w:style>
+  <w:style w:type="character" w:styleId="Hyperlink">
+    <w:name w:val="Hyperlink"/>
+    <w:basedOn w:val="DefaultParagraphFont"/>
+    <w:uiPriority w:val="99"/>
+    <w:semiHidden/>
+    <w:unhideWhenUsed/>
+    <w:rsid w:val="0027471E"/>
+    <w:rPr>
+      <w:color w:val="0000FF"/>
+      <w:u w:val="single"/>
+    </w:rPr>
+  </w:style>
 </w:styles>
 </file>
 

</xml_diff>

<commit_message>
Lab 11: added exercise. added grading.
</commit_message>
<xml_diff>
--- a/src/resources/Project Deliverables/Project_Analysis_and_Design_Document.docx
+++ b/src/resources/Project Deliverables/Project_Analysis_and_Design_Document.docx
@@ -10,27 +10,14 @@
           <w:rFonts w:ascii="Times New Roman" w:hAnsi="Times New Roman"/>
         </w:rPr>
       </w:pPr>
-      <w:r>
-        <w:fldChar w:fldCharType="begin"/>
-      </w:r>
-      <w:r>
-        <w:instrText xml:space="preserve"> SUBJECT  \* MERGEFORMAT </w:instrText>
-      </w:r>
-      <w:r>
-        <w:fldChar w:fldCharType="separate"/>
-      </w:r>
-      <w:r>
-        <w:rPr>
-          <w:rFonts w:ascii="Times New Roman" w:hAnsi="Times New Roman"/>
-        </w:rPr>
-        <w:t>&lt;Project Name&gt;</w:t>
-      </w:r>
-      <w:r>
-        <w:rPr>
-          <w:rFonts w:ascii="Times New Roman" w:hAnsi="Times New Roman"/>
-        </w:rPr>
-        <w:fldChar w:fldCharType="end"/>
-      </w:r>
+      <w:fldSimple w:instr=" SUBJECT  \* MERGEFORMAT ">
+        <w:r>
+          <w:rPr>
+            <w:rFonts w:ascii="Times New Roman" w:hAnsi="Times New Roman"/>
+          </w:rPr>
+          <w:t>&lt;Project Name&gt;</w:t>
+        </w:r>
+      </w:fldSimple>
     </w:p>
     <w:p>
       <w:pPr>
@@ -3291,6 +3278,8 @@
         </w:rPr>
         <w:t xml:space="preserve"> </w:t>
       </w:r>
+      <w:bookmarkStart w:id="23" w:name="_GoBack"/>
+      <w:bookmarkEnd w:id="23"/>
     </w:p>
     <w:p>
       <w:pPr>
@@ -3789,8 +3778,6 @@
         </w:rPr>
         <w:t>1p oficiu</w:t>
       </w:r>
-      <w:bookmarkStart w:id="23" w:name="_GoBack"/>
-      <w:bookmarkEnd w:id="23"/>
     </w:p>
     <w:p>
       <w:pPr>
@@ -3997,29 +3984,15 @@
             </w:rPr>
             <w:t xml:space="preserve"> of </w:t>
           </w:r>
-          <w:r>
-            <w:fldChar w:fldCharType="begin"/>
-          </w:r>
-          <w:r>
-            <w:instrText xml:space="preserve"> NUMPAGES  \* MERGEFORMAT </w:instrText>
-          </w:r>
-          <w:r>
-            <w:fldChar w:fldCharType="separate"/>
-          </w:r>
-          <w:r>
-            <w:rPr>
-              <w:rStyle w:val="PageNumber"/>
-              <w:noProof/>
-            </w:rPr>
-            <w:t>7</w:t>
-          </w:r>
-          <w:r>
-            <w:rPr>
-              <w:rStyle w:val="PageNumber"/>
-              <w:noProof/>
-            </w:rPr>
-            <w:fldChar w:fldCharType="end"/>
-          </w:r>
+          <w:fldSimple w:instr=" NUMPAGES  \* MERGEFORMAT ">
+            <w:r>
+              <w:rPr>
+                <w:rStyle w:val="PageNumber"/>
+                <w:noProof/>
+              </w:rPr>
+              <w:t>7</w:t>
+            </w:r>
+          </w:fldSimple>
         </w:p>
       </w:tc>
     </w:tr>
@@ -4093,21 +4066,11 @@
           <w:tcW w:w="6379" w:type="dxa"/>
         </w:tcPr>
         <w:p>
-          <w:r>
-            <w:fldChar w:fldCharType="begin"/>
-          </w:r>
-          <w:r>
-            <w:instrText xml:space="preserve"> SUBJECT  \* MERGEFORMAT </w:instrText>
-          </w:r>
-          <w:r>
-            <w:fldChar w:fldCharType="separate"/>
-          </w:r>
-          <w:r>
-            <w:t>&lt;Project Name&gt;</w:t>
-          </w:r>
-          <w:r>
-            <w:fldChar w:fldCharType="end"/>
-          </w:r>
+          <w:fldSimple w:instr=" SUBJECT  \* MERGEFORMAT ">
+            <w:r>
+              <w:t>&lt;Project Name&gt;</w:t>
+            </w:r>
+          </w:fldSimple>
         </w:p>
       </w:tc>
       <w:tc>
@@ -4134,24 +4097,14 @@
           <w:tcW w:w="6379" w:type="dxa"/>
         </w:tcPr>
         <w:p>
-          <w:r>
-            <w:fldChar w:fldCharType="begin"/>
-          </w:r>
-          <w:r>
-            <w:instrText xml:space="preserve"> TITLE  \* MERGEFORMAT </w:instrText>
-          </w:r>
-          <w:r>
-            <w:fldChar w:fldCharType="separate"/>
-          </w:r>
-          <w:r>
-            <w:t>Analysis and Design</w:t>
-          </w:r>
-          <w:r>
-            <w:t xml:space="preserve"> Document</w:t>
-          </w:r>
-          <w:r>
-            <w:fldChar w:fldCharType="end"/>
-          </w:r>
+          <w:fldSimple w:instr=" TITLE  \* MERGEFORMAT ">
+            <w:r>
+              <w:t>Analysis and Design</w:t>
+            </w:r>
+            <w:r>
+              <w:t xml:space="preserve"> Document</w:t>
+            </w:r>
+          </w:fldSimple>
         </w:p>
       </w:tc>
       <w:tc>
@@ -4465,9 +4418,9 @@
       <w:lvlJc w:val="left"/>
       <w:pPr>
         <w:tabs>
-          <w:tab w:val="num" w:pos="900"/>
+          <w:tab w:val="num" w:pos="1080"/>
         </w:tabs>
-        <w:ind w:left="900" w:hanging="360"/>
+        <w:ind w:left="1080" w:hanging="360"/>
       </w:pPr>
       <w:rPr>
         <w:rFonts w:ascii="Symbol" w:hAnsi="Symbol" w:hint="default"/>

</xml_diff>